<commit_message>
error fixed and subclasses edits
add properties to the subclasses and fix the method on the BookManager class.
</commit_message>
<xml_diff>
--- a/Assignment 1/res/Fall2022_CPRG251Assignment1.docx
+++ b/Assignment 1/res/Fall2022_CPRG251Assignment1.docx
@@ -1,6 +1,6 @@
 
 <file path=word/document.xml><?xml version="1.0" encoding="utf-8"?>
-<w:document xmlns:wpc="http://schemas.microsoft.com/office/word/2010/wordprocessingCanvas" xmlns:cx="http://schemas.microsoft.com/office/drawing/2014/chartex" xmlns:cx1="http://schemas.microsoft.com/office/drawing/2015/9/8/chartex" xmlns:cx2="http://schemas.microsoft.com/office/drawing/2015/10/21/chartex" xmlns:cx3="http://schemas.microsoft.com/office/drawing/2016/5/9/chartex" xmlns:cx4="http://schemas.microsoft.com/office/drawing/2016/5/10/chartex" xmlns:cx5="http://schemas.microsoft.com/office/drawing/2016/5/11/chartex" xmlns:cx6="http://schemas.microsoft.com/office/drawing/2016/5/12/chartex" xmlns:cx7="http://schemas.microsoft.com/office/drawing/2016/5/13/chartex" xmlns:cx8="http://schemas.microsoft.com/office/drawing/2016/5/14/chartex" xmlns:mc="http://schemas.openxmlformats.org/markup-compatibility/2006" xmlns:aink="http://schemas.microsoft.com/office/drawing/2016/ink" xmlns:am3d="http://schemas.microsoft.com/office/drawing/2017/model3d" xmlns:o="urn:schemas-microsoft-com:office:office" xmlns:r="http://schemas.openxmlformats.org/officeDocument/2006/relationships" xmlns:m="http://schemas.openxmlformats.org/officeDocument/2006/math" xmlns:v="urn:schemas-microsoft-com:vml" xmlns:wp14="http://schemas.microsoft.com/office/word/2010/wordprocessingDrawing" xmlns:wp="http://schemas.openxmlformats.org/drawingml/2006/wordprocessingDrawing" xmlns:w10="urn:schemas-microsoft-com:office:word" xmlns:w="http://schemas.openxmlformats.org/wordprocessingml/2006/main" xmlns:w14="http://schemas.microsoft.com/office/word/2010/wordml" xmlns:w15="http://schemas.microsoft.com/office/word/2012/wordml" xmlns:w16cid="http://schemas.microsoft.com/office/word/2016/wordml/cid" xmlns:w16se="http://schemas.microsoft.com/office/word/2015/wordml/symex" xmlns:wpg="http://schemas.microsoft.com/office/word/2010/wordprocessingGroup" xmlns:wpi="http://schemas.microsoft.com/office/word/2010/wordprocessingInk" xmlns:wne="http://schemas.microsoft.com/office/word/2006/wordml" xmlns:wps="http://schemas.microsoft.com/office/word/2010/wordprocessingShape" mc:Ignorable="w14 w15 w16se w16cid wp14">
+<w:document xmlns:wpc="http://schemas.microsoft.com/office/word/2010/wordprocessingCanvas" xmlns:cx="http://schemas.microsoft.com/office/drawing/2014/chartex" xmlns:cx1="http://schemas.microsoft.com/office/drawing/2015/9/8/chartex" xmlns:cx2="http://schemas.microsoft.com/office/drawing/2015/10/21/chartex" xmlns:cx3="http://schemas.microsoft.com/office/drawing/2016/5/9/chartex" xmlns:cx4="http://schemas.microsoft.com/office/drawing/2016/5/10/chartex" xmlns:cx5="http://schemas.microsoft.com/office/drawing/2016/5/11/chartex" xmlns:cx6="http://schemas.microsoft.com/office/drawing/2016/5/12/chartex" xmlns:cx7="http://schemas.microsoft.com/office/drawing/2016/5/13/chartex" xmlns:cx8="http://schemas.microsoft.com/office/drawing/2016/5/14/chartex" xmlns:mc="http://schemas.openxmlformats.org/markup-compatibility/2006" xmlns:aink="http://schemas.microsoft.com/office/drawing/2016/ink" xmlns:am3d="http://schemas.microsoft.com/office/drawing/2017/model3d" xmlns:o="urn:schemas-microsoft-com:office:office" xmlns:oel="http://schemas.microsoft.com/office/2019/extlst" xmlns:r="http://schemas.openxmlformats.org/officeDocument/2006/relationships" xmlns:m="http://schemas.openxmlformats.org/officeDocument/2006/math" xmlns:v="urn:schemas-microsoft-com:vml" xmlns:wp14="http://schemas.microsoft.com/office/word/2010/wordprocessingDrawing" xmlns:wp="http://schemas.openxmlformats.org/drawingml/2006/wordprocessingDrawing" xmlns:w10="urn:schemas-microsoft-com:office:word" xmlns:w="http://schemas.openxmlformats.org/wordprocessingml/2006/main" xmlns:w14="http://schemas.microsoft.com/office/word/2010/wordml" xmlns:w15="http://schemas.microsoft.com/office/word/2012/wordml" xmlns:w16cex="http://schemas.microsoft.com/office/word/2018/wordml/cex" xmlns:w16cid="http://schemas.microsoft.com/office/word/2016/wordml/cid" xmlns:w16="http://schemas.microsoft.com/office/word/2018/wordml" xmlns:w16sdtdh="http://schemas.microsoft.com/office/word/2020/wordml/sdtdatahash" xmlns:w16se="http://schemas.microsoft.com/office/word/2015/wordml/symex" xmlns:wpg="http://schemas.microsoft.com/office/word/2010/wordprocessingGroup" xmlns:wpi="http://schemas.microsoft.com/office/word/2010/wordprocessingInk" xmlns:wne="http://schemas.microsoft.com/office/word/2006/wordml" xmlns:wps="http://schemas.microsoft.com/office/word/2010/wordprocessingShape" mc:Ignorable="w14 w15 w16se w16cid w16 w16cex w16sdtdh wp14">
   <w:body>
     <w:tbl>
       <w:tblPr>
@@ -148,8 +148,6 @@
               </w:rPr>
               <w:t>Fall</w:t>
             </w:r>
-            <w:bookmarkStart w:id="0" w:name="_GoBack"/>
-            <w:bookmarkEnd w:id="0"/>
             <w:r>
               <w:rPr>
                 <w:b/>
@@ -294,7 +292,7 @@
           <w:numId w:val="6"/>
         </w:numPr>
       </w:pPr>
-      <w:bookmarkStart w:id="1" w:name="_Hlk28109378"/>
+      <w:bookmarkStart w:id="0" w:name="_Hlk28109378"/>
       <w:r>
         <w:rPr>
           <w:sz w:val="22"/>
@@ -485,7 +483,7 @@
         <w:t>zip</w:t>
       </w:r>
     </w:p>
-    <w:bookmarkEnd w:id="1"/>
+    <w:bookmarkEnd w:id="0"/>
     <w:p>
       <w:pPr>
         <w:pStyle w:val="ListParagraph"/>
@@ -734,15 +732,7 @@
         <w:t>The</w:t>
       </w:r>
       <w:r>
-        <w:t xml:space="preserve"> project </w:t>
-      </w:r>
-      <w:proofErr w:type="gramStart"/>
-      <w:r>
-        <w:t>title</w:t>
-      </w:r>
-      <w:proofErr w:type="gramEnd"/>
-      <w:r>
-        <w:t>.</w:t>
+        <w:t xml:space="preserve"> project title.</w:t>
       </w:r>
     </w:p>
     <w:p>
@@ -875,7 +865,6 @@
           <w:b/>
           <w:bCs/>
         </w:rPr>
-        <w:lastRenderedPageBreak/>
         <w:t>Assignment Instructions</w:t>
       </w:r>
     </w:p>
@@ -1319,7 +1308,6 @@
           <w:b/>
           <w:bCs/>
         </w:rPr>
-        <w:lastRenderedPageBreak/>
         <w:t>Formatting</w:t>
       </w:r>
     </w:p>
@@ -1451,15 +1439,204 @@
         <w:br/>
       </w:r>
       <w:proofErr w:type="spellStart"/>
+      <w:r>
+        <w:rPr>
+          <w:rFonts w:ascii="Courier New" w:hAnsi="Courier New" w:cs="Courier New"/>
+        </w:rPr>
+        <w:t>ISBN;Call</w:t>
+      </w:r>
+      <w:proofErr w:type="spellEnd"/>
+      <w:r>
+        <w:rPr>
+          <w:rFonts w:ascii="Courier New" w:hAnsi="Courier New" w:cs="Courier New"/>
+        </w:rPr>
+        <w:t xml:space="preserve"> </w:t>
+      </w:r>
+      <w:proofErr w:type="spellStart"/>
+      <w:r>
+        <w:rPr>
+          <w:rFonts w:ascii="Courier New" w:hAnsi="Courier New" w:cs="Courier New"/>
+        </w:rPr>
+        <w:t>number</w:t>
+      </w:r>
+      <w:r>
+        <w:rPr>
+          <w:rFonts w:ascii="Courier New" w:hAnsi="Courier New" w:cs="Courier New"/>
+        </w:rPr>
+        <w:t>;</w:t>
+      </w:r>
+      <w:r>
+        <w:rPr>
+          <w:rFonts w:ascii="Courier New" w:hAnsi="Courier New" w:cs="Courier New"/>
+        </w:rPr>
+        <w:t>Available;Total</w:t>
+      </w:r>
+      <w:r>
+        <w:rPr>
+          <w:rFonts w:ascii="Courier New" w:hAnsi="Courier New" w:cs="Courier New"/>
+        </w:rPr>
+        <w:t>;Title;Authors</w:t>
+      </w:r>
+      <w:r>
+        <w:rPr>
+          <w:rFonts w:ascii="Courier New" w:hAnsi="Courier New" w:cs="Courier New"/>
+        </w:rPr>
+        <w:t>;Format</w:t>
+      </w:r>
+      <w:proofErr w:type="spellEnd"/>
+      <w:r>
+        <w:rPr>
+          <w:rFonts w:ascii="Courier New" w:hAnsi="Courier New" w:cs="Courier New"/>
+        </w:rPr>
+        <w:br/>
+      </w:r>
+      <w:r>
+        <w:rPr>
+          <w:rFonts w:cstheme="minorHAnsi"/>
+        </w:rPr>
+        <w:t>Example:</w:t>
+      </w:r>
+      <w:r>
+        <w:rPr>
+          <w:rFonts w:ascii="Courier New" w:hAnsi="Courier New" w:cs="Courier New"/>
+        </w:rPr>
+        <w:t xml:space="preserve"> </w:t>
+      </w:r>
+      <w:r>
+        <w:rPr>
+          <w:rFonts w:ascii="Courier New" w:hAnsi="Courier New" w:cs="Courier New"/>
+        </w:rPr>
+        <w:t xml:space="preserve">9782092530030;813.6;1;14;I Need a New </w:t>
+      </w:r>
       <w:proofErr w:type="gramStart"/>
       <w:r>
         <w:rPr>
           <w:rFonts w:ascii="Courier New" w:hAnsi="Courier New" w:cs="Courier New"/>
         </w:rPr>
+        <w:t>Butt!;</w:t>
+      </w:r>
+      <w:proofErr w:type="gramEnd"/>
+      <w:r>
+        <w:rPr>
+          <w:rFonts w:ascii="Courier New" w:hAnsi="Courier New" w:cs="Courier New"/>
+        </w:rPr>
+        <w:t xml:space="preserve">Dawn McMillan, Ross </w:t>
+      </w:r>
+      <w:proofErr w:type="spellStart"/>
+      <w:r>
+        <w:rPr>
+          <w:rFonts w:ascii="Courier New" w:hAnsi="Courier New" w:cs="Courier New"/>
+        </w:rPr>
+        <w:t>Kinnaird;E</w:t>
+      </w:r>
+      <w:proofErr w:type="spellEnd"/>
+    </w:p>
+    <w:p>
+      <w:pPr>
+        <w:pStyle w:val="Heading3"/>
+        <w:rPr>
+          <w:u w:val="single"/>
+        </w:rPr>
+      </w:pPr>
+      <w:r>
+        <w:rPr>
+          <w:u w:val="single"/>
+        </w:rPr>
+        <w:t>Cookbooks</w:t>
+      </w:r>
+    </w:p>
+    <w:p>
+      <w:r>
+        <w:t>Cookbooks have</w:t>
+      </w:r>
+      <w:r>
+        <w:t xml:space="preserve"> an ISBN, call number,</w:t>
+      </w:r>
+      <w:r>
+        <w:t xml:space="preserve"> available, total,</w:t>
+      </w:r>
+      <w:r>
+        <w:t xml:space="preserve"> title, publisher</w:t>
+      </w:r>
+      <w:r>
+        <w:t>, and diet</w:t>
+      </w:r>
+      <w:r>
+        <w:t xml:space="preserve">. The last digit of the ISBN for a cookbook is either 2 or 3. The </w:t>
+      </w:r>
+      <w:r>
+        <w:t>diet</w:t>
+      </w:r>
+      <w:r>
+        <w:t xml:space="preserve"> </w:t>
+      </w:r>
+      <w:r>
+        <w:t>is</w:t>
+      </w:r>
+      <w:r>
+        <w:t xml:space="preserve"> either </w:t>
+      </w:r>
+      <w:r>
+        <w:rPr>
+          <w:u w:val="single"/>
+        </w:rPr>
+        <w:t>D</w:t>
+      </w:r>
+      <w:r>
+        <w:t xml:space="preserve">iabetic, </w:t>
+      </w:r>
+      <w:r>
+        <w:rPr>
+          <w:u w:val="single"/>
+        </w:rPr>
+        <w:t>V</w:t>
+      </w:r>
+      <w:r>
+        <w:t xml:space="preserve">egetarian, </w:t>
+      </w:r>
+      <w:r>
+        <w:rPr>
+          <w:u w:val="single"/>
+        </w:rPr>
+        <w:t>G</w:t>
+      </w:r>
+      <w:r>
+        <w:t xml:space="preserve">luten-free, </w:t>
+      </w:r>
+      <w:r>
+        <w:rPr>
+          <w:u w:val="single"/>
+        </w:rPr>
+        <w:t>I</w:t>
+      </w:r>
+      <w:r>
+        <w:t xml:space="preserve">nternational, or </w:t>
+      </w:r>
+      <w:r>
+        <w:rPr>
+          <w:u w:val="single"/>
+        </w:rPr>
+        <w:t>N</w:t>
+      </w:r>
+      <w:r>
+        <w:t>one.</w:t>
+      </w:r>
+    </w:p>
+    <w:p>
+      <w:r>
+        <w:t>Each cookbook is represented in the “books.txt” file as follows:</w:t>
+      </w:r>
+      <w:r>
+        <w:br/>
+      </w:r>
+      <w:proofErr w:type="spellStart"/>
+      <w:r>
+        <w:rPr>
+          <w:rFonts w:ascii="Courier New" w:hAnsi="Courier New" w:cs="Courier New"/>
+        </w:rPr>
         <w:t>ISBN;Call</w:t>
       </w:r>
       <w:proofErr w:type="spellEnd"/>
-      <w:proofErr w:type="gramEnd"/>
       <w:r>
         <w:rPr>
           <w:rFonts w:ascii="Courier New" w:hAnsi="Courier New" w:cs="Courier New"/>
@@ -1489,13 +1666,19 @@
         <w:rPr>
           <w:rFonts w:ascii="Courier New" w:hAnsi="Courier New" w:cs="Courier New"/>
         </w:rPr>
-        <w:t>;Title;Authors</w:t>
-      </w:r>
-      <w:r>
-        <w:rPr>
-          <w:rFonts w:ascii="Courier New" w:hAnsi="Courier New" w:cs="Courier New"/>
-        </w:rPr>
-        <w:t>;Format</w:t>
+        <w:t>;Title;</w:t>
+      </w:r>
+      <w:r>
+        <w:rPr>
+          <w:rFonts w:ascii="Courier New" w:hAnsi="Courier New" w:cs="Courier New"/>
+        </w:rPr>
+        <w:t>Publisher</w:t>
+      </w:r>
+      <w:r>
+        <w:rPr>
+          <w:rFonts w:ascii="Courier New" w:hAnsi="Courier New" w:cs="Courier New"/>
+        </w:rPr>
+        <w:t>;Diet</w:t>
       </w:r>
       <w:proofErr w:type="spellEnd"/>
       <w:r>
@@ -1520,16 +1703,30 @@
         <w:rPr>
           <w:rFonts w:ascii="Courier New" w:hAnsi="Courier New" w:cs="Courier New"/>
         </w:rPr>
-        <w:t xml:space="preserve">9782092530030;813.6;1;14;I Need a New Butt!;Dawn McMillan, Ross </w:t>
+        <w:t xml:space="preserve">9787518397792;641.6 DOG;4;5;From Crook to </w:t>
       </w:r>
       <w:proofErr w:type="spellStart"/>
       <w:r>
         <w:rPr>
           <w:rFonts w:ascii="Courier New" w:hAnsi="Courier New" w:cs="Courier New"/>
         </w:rPr>
-        <w:t>Kinnaird;E</w:t>
+        <w:t>Cook;Snoop</w:t>
       </w:r>
       <w:proofErr w:type="spellEnd"/>
+      <w:r>
+        <w:rPr>
+          <w:rFonts w:ascii="Courier New" w:hAnsi="Courier New" w:cs="Courier New"/>
+        </w:rPr>
+        <w:t xml:space="preserve"> </w:t>
+      </w:r>
+      <w:proofErr w:type="spellStart"/>
+      <w:r>
+        <w:rPr>
+          <w:rFonts w:ascii="Courier New" w:hAnsi="Courier New" w:cs="Courier New"/>
+        </w:rPr>
+        <w:t>Dogg;N</w:t>
+      </w:r>
+      <w:proofErr w:type="spellEnd"/>
     </w:p>
     <w:p>
       <w:pPr>
@@ -1542,95 +1739,331 @@
         <w:rPr>
           <w:u w:val="single"/>
         </w:rPr>
-        <w:t>Cookbooks</w:t>
-      </w:r>
-    </w:p>
-    <w:p>
-      <w:r>
-        <w:t>Cookbooks have</w:t>
-      </w:r>
-      <w:r>
-        <w:t xml:space="preserve"> an ISBN, call number,</w:t>
-      </w:r>
-      <w:r>
-        <w:t xml:space="preserve"> available, total,</w:t>
-      </w:r>
-      <w:r>
-        <w:t xml:space="preserve"> title, publisher</w:t>
-      </w:r>
-      <w:r>
-        <w:t>, and diet</w:t>
-      </w:r>
-      <w:r>
-        <w:t xml:space="preserve">. The last digit of the ISBN for a cookbook is either 2 or 3. The </w:t>
-      </w:r>
-      <w:r>
-        <w:t>diet</w:t>
+        <w:t>Paperbacks</w:t>
+      </w:r>
+    </w:p>
+    <w:p>
+      <w:r>
+        <w:t>Paperbacks</w:t>
+      </w:r>
+      <w:r>
+        <w:t xml:space="preserve"> have an ISBN, call number, </w:t>
+      </w:r>
+      <w:r>
+        <w:t>available, total</w:t>
+      </w:r>
+      <w:r>
+        <w:t>, title, author(s), year of release</w:t>
+      </w:r>
+      <w:r>
+        <w:t>, and genre</w:t>
+      </w:r>
+      <w:r>
+        <w:t xml:space="preserve">. The last digit of the ISBN for a </w:t>
+      </w:r>
+      <w:r>
+        <w:t>paperback</w:t>
+      </w:r>
+      <w:r>
+        <w:t xml:space="preserve"> is </w:t>
+      </w:r>
+      <w:r>
+        <w:t xml:space="preserve">between </w:t>
+      </w:r>
+      <w:r>
+        <w:t>4</w:t>
+      </w:r>
+      <w:r>
+        <w:t xml:space="preserve"> and 7</w:t>
+      </w:r>
+      <w:r>
+        <w:t xml:space="preserve">. The </w:t>
+      </w:r>
+      <w:r>
+        <w:t>genre</w:t>
+      </w:r>
+      <w:r>
+        <w:t xml:space="preserve"> can either be </w:t>
+      </w:r>
+      <w:r>
+        <w:rPr>
+          <w:u w:val="single"/>
+        </w:rPr>
+        <w:t>A</w:t>
+      </w:r>
+      <w:r>
+        <w:t xml:space="preserve">dventure, </w:t>
+      </w:r>
+      <w:r>
+        <w:rPr>
+          <w:u w:val="single"/>
+        </w:rPr>
+        <w:t>D</w:t>
+      </w:r>
+      <w:r>
+        <w:t>rama,</w:t>
       </w:r>
       <w:r>
         <w:t xml:space="preserve"> </w:t>
       </w:r>
       <w:r>
-        <w:t>is</w:t>
-      </w:r>
-      <w:r>
-        <w:t xml:space="preserve"> either </w:t>
-      </w:r>
-      <w:r>
         <w:rPr>
           <w:u w:val="single"/>
         </w:rPr>
+        <w:t>E</w:t>
+      </w:r>
+      <w:r>
+        <w:t>ducation,</w:t>
+      </w:r>
+      <w:r>
+        <w:t xml:space="preserve"> </w:t>
+      </w:r>
+      <w:r>
+        <w:rPr>
+          <w:u w:val="single"/>
+        </w:rPr>
+        <w:t>C</w:t>
+      </w:r>
+      <w:r>
+        <w:t xml:space="preserve">lassic, </w:t>
+      </w:r>
+      <w:r>
+        <w:rPr>
+          <w:u w:val="single"/>
+        </w:rPr>
+        <w:t>F</w:t>
+      </w:r>
+      <w:r>
+        <w:t xml:space="preserve">antasy, or </w:t>
+      </w:r>
+      <w:r>
+        <w:rPr>
+          <w:u w:val="single"/>
+        </w:rPr>
+        <w:t>S</w:t>
+      </w:r>
+      <w:r>
+        <w:t>cience Fiction.</w:t>
+      </w:r>
+    </w:p>
+    <w:p>
+      <w:pPr>
+        <w:rPr>
+          <w:rFonts w:ascii="Courier New" w:hAnsi="Courier New" w:cs="Courier New"/>
+        </w:rPr>
+      </w:pPr>
+      <w:r>
+        <w:t>Each novel is represented in the “books.txt” file as follows:</w:t>
+      </w:r>
+      <w:r>
+        <w:br/>
+      </w:r>
+      <w:proofErr w:type="spellStart"/>
+      <w:r>
+        <w:rPr>
+          <w:rFonts w:ascii="Courier New" w:hAnsi="Courier New" w:cs="Courier New"/>
+        </w:rPr>
+        <w:t>ISBN;Call</w:t>
+      </w:r>
+      <w:proofErr w:type="spellEnd"/>
+      <w:r>
+        <w:rPr>
+          <w:rFonts w:ascii="Courier New" w:hAnsi="Courier New" w:cs="Courier New"/>
+        </w:rPr>
+        <w:t xml:space="preserve"> </w:t>
+      </w:r>
+      <w:proofErr w:type="spellStart"/>
+      <w:r>
+        <w:rPr>
+          <w:rFonts w:ascii="Courier New" w:hAnsi="Courier New" w:cs="Courier New"/>
+        </w:rPr>
+        <w:t>number</w:t>
+      </w:r>
+      <w:r>
+        <w:rPr>
+          <w:rFonts w:ascii="Courier New" w:hAnsi="Courier New" w:cs="Courier New"/>
+        </w:rPr>
+        <w:t>;</w:t>
+      </w:r>
+      <w:r>
+        <w:rPr>
+          <w:rFonts w:ascii="Courier New" w:hAnsi="Courier New" w:cs="Courier New"/>
+        </w:rPr>
+        <w:t>Available;Total;</w:t>
+      </w:r>
+      <w:r>
+        <w:rPr>
+          <w:rFonts w:ascii="Courier New" w:hAnsi="Courier New" w:cs="Courier New"/>
+        </w:rPr>
+        <w:t>Title;</w:t>
+      </w:r>
+      <w:r>
+        <w:rPr>
+          <w:rFonts w:ascii="Courier New" w:hAnsi="Courier New" w:cs="Courier New"/>
+        </w:rPr>
+        <w:t>Authors;Year</w:t>
+      </w:r>
+      <w:r>
+        <w:rPr>
+          <w:rFonts w:ascii="Courier New" w:hAnsi="Courier New" w:cs="Courier New"/>
+        </w:rPr>
+        <w:t>;Genre</w:t>
+      </w:r>
+      <w:proofErr w:type="spellEnd"/>
+      <w:r>
+        <w:rPr>
+          <w:rFonts w:ascii="Courier New" w:hAnsi="Courier New" w:cs="Courier New"/>
+        </w:rPr>
+        <w:br/>
+      </w:r>
+      <w:r>
+        <w:rPr>
+          <w:rFonts w:cstheme="minorHAnsi"/>
+        </w:rPr>
+        <w:t>Example:</w:t>
+      </w:r>
+      <w:r>
+        <w:rPr>
+          <w:rFonts w:ascii="Courier New" w:hAnsi="Courier New" w:cs="Courier New"/>
+        </w:rPr>
+        <w:t xml:space="preserve"> </w:t>
+      </w:r>
+      <w:r>
+        <w:rPr>
+          <w:rFonts w:ascii="Courier New" w:hAnsi="Courier New" w:cs="Courier New"/>
+        </w:rPr>
+        <w:t>9782232375484;822.33 SHA;6;6;Hamlet;William Shakespeare;1602;C</w:t>
+      </w:r>
+    </w:p>
+    <w:p>
+      <w:pPr>
+        <w:pStyle w:val="Heading3"/>
+        <w:rPr>
+          <w:u w:val="single"/>
+        </w:rPr>
+      </w:pPr>
+      <w:r>
+        <w:rPr>
+          <w:u w:val="single"/>
+        </w:rPr>
+        <w:t>Periodicals</w:t>
+      </w:r>
+    </w:p>
+    <w:p>
+      <w:r>
+        <w:t xml:space="preserve">Periodicals have an ISBN, call number, available, total, title, </w:t>
+      </w:r>
+      <w:r>
+        <w:t>and frequency</w:t>
+      </w:r>
+      <w:r>
+        <w:t xml:space="preserve">. The last digit of the ISBN for a </w:t>
+      </w:r>
+      <w:r>
+        <w:t>periodical</w:t>
+      </w:r>
+      <w:r>
+        <w:t xml:space="preserve"> is </w:t>
+      </w:r>
+      <w:r>
+        <w:t>either</w:t>
+      </w:r>
+      <w:r>
+        <w:t xml:space="preserve"> </w:t>
+      </w:r>
+      <w:r>
+        <w:t>8</w:t>
+      </w:r>
+      <w:r>
+        <w:t xml:space="preserve"> </w:t>
+      </w:r>
+      <w:r>
+        <w:t>or</w:t>
+      </w:r>
+      <w:r>
+        <w:t xml:space="preserve"> </w:t>
+      </w:r>
+      <w:r>
+        <w:t>9</w:t>
+      </w:r>
+      <w:r>
+        <w:t xml:space="preserve">. The </w:t>
+      </w:r>
+      <w:r>
+        <w:t>frequency</w:t>
+      </w:r>
+      <w:r>
+        <w:t xml:space="preserve"> can either be</w:t>
+      </w:r>
+      <w:r>
+        <w:t xml:space="preserve"> </w:t>
+      </w:r>
+      <w:r>
+        <w:rPr>
+          <w:u w:val="single"/>
+        </w:rPr>
         <w:t>D</w:t>
       </w:r>
       <w:r>
-        <w:t xml:space="preserve">iabetic, </w:t>
+        <w:t>aily,</w:t>
+      </w:r>
+      <w:r>
+        <w:t xml:space="preserve"> </w:t>
       </w:r>
       <w:r>
         <w:rPr>
           <w:u w:val="single"/>
         </w:rPr>
-        <w:t>V</w:t>
-      </w:r>
-      <w:r>
-        <w:t xml:space="preserve">egetarian, </w:t>
+        <w:t>W</w:t>
+      </w:r>
+      <w:r>
+        <w:t xml:space="preserve">eekly, </w:t>
       </w:r>
       <w:r>
         <w:rPr>
           <w:u w:val="single"/>
         </w:rPr>
-        <w:t>G</w:t>
-      </w:r>
-      <w:r>
-        <w:t xml:space="preserve">luten-free, </w:t>
+        <w:t>M</w:t>
+      </w:r>
+      <w:r>
+        <w:t xml:space="preserve">onthly, </w:t>
       </w:r>
       <w:r>
         <w:rPr>
           <w:u w:val="single"/>
         </w:rPr>
-        <w:t>I</w:t>
-      </w:r>
-      <w:r>
-        <w:t xml:space="preserve">nternational, or </w:t>
+        <w:t>B</w:t>
+      </w:r>
+      <w:r>
+        <w:t xml:space="preserve">imonthly, and </w:t>
       </w:r>
       <w:r>
         <w:rPr>
           <w:u w:val="single"/>
         </w:rPr>
-        <w:t>N</w:t>
-      </w:r>
-      <w:r>
-        <w:t>one.</w:t>
-      </w:r>
-    </w:p>
-    <w:p>
-      <w:r>
-        <w:t>Each cookbook is represented in the “books.txt” file as follows:</w:t>
+        <w:t>Q</w:t>
+      </w:r>
+      <w:r>
+        <w:t>uarterly.</w:t>
+      </w:r>
+      <w:r>
+        <w:t xml:space="preserve"> A periodical cannot be checked out.</w:t>
+      </w:r>
+    </w:p>
+    <w:p>
+      <w:r>
+        <w:t xml:space="preserve">Each </w:t>
+      </w:r>
+      <w:r>
+        <w:t>periodical</w:t>
+      </w:r>
+      <w:r>
+        <w:t xml:space="preserve"> is represented in the “books.txt” file as follows:</w:t>
       </w:r>
       <w:r>
         <w:br/>
       </w:r>
       <w:proofErr w:type="spellStart"/>
-      <w:proofErr w:type="gramStart"/>
       <w:r>
         <w:rPr>
           <w:rFonts w:ascii="Courier New" w:hAnsi="Courier New" w:cs="Courier New"/>
@@ -1638,445 +2071,6 @@
         <w:t>ISBN;Call</w:t>
       </w:r>
       <w:proofErr w:type="spellEnd"/>
-      <w:proofErr w:type="gramEnd"/>
-      <w:r>
-        <w:rPr>
-          <w:rFonts w:ascii="Courier New" w:hAnsi="Courier New" w:cs="Courier New"/>
-        </w:rPr>
-        <w:t xml:space="preserve"> </w:t>
-      </w:r>
-      <w:proofErr w:type="spellStart"/>
-      <w:r>
-        <w:rPr>
-          <w:rFonts w:ascii="Courier New" w:hAnsi="Courier New" w:cs="Courier New"/>
-        </w:rPr>
-        <w:t>number</w:t>
-      </w:r>
-      <w:r>
-        <w:rPr>
-          <w:rFonts w:ascii="Courier New" w:hAnsi="Courier New" w:cs="Courier New"/>
-        </w:rPr>
-        <w:t>;</w:t>
-      </w:r>
-      <w:r>
-        <w:rPr>
-          <w:rFonts w:ascii="Courier New" w:hAnsi="Courier New" w:cs="Courier New"/>
-        </w:rPr>
-        <w:t>Available;Total</w:t>
-      </w:r>
-      <w:r>
-        <w:rPr>
-          <w:rFonts w:ascii="Courier New" w:hAnsi="Courier New" w:cs="Courier New"/>
-        </w:rPr>
-        <w:t>;Title;</w:t>
-      </w:r>
-      <w:r>
-        <w:rPr>
-          <w:rFonts w:ascii="Courier New" w:hAnsi="Courier New" w:cs="Courier New"/>
-        </w:rPr>
-        <w:t>Publisher</w:t>
-      </w:r>
-      <w:r>
-        <w:rPr>
-          <w:rFonts w:ascii="Courier New" w:hAnsi="Courier New" w:cs="Courier New"/>
-        </w:rPr>
-        <w:t>;Diet</w:t>
-      </w:r>
-      <w:proofErr w:type="spellEnd"/>
-      <w:r>
-        <w:rPr>
-          <w:rFonts w:ascii="Courier New" w:hAnsi="Courier New" w:cs="Courier New"/>
-        </w:rPr>
-        <w:br/>
-      </w:r>
-      <w:r>
-        <w:rPr>
-          <w:rFonts w:cstheme="minorHAnsi"/>
-        </w:rPr>
-        <w:t>Example:</w:t>
-      </w:r>
-      <w:r>
-        <w:rPr>
-          <w:rFonts w:ascii="Courier New" w:hAnsi="Courier New" w:cs="Courier New"/>
-        </w:rPr>
-        <w:t xml:space="preserve"> </w:t>
-      </w:r>
-      <w:r>
-        <w:rPr>
-          <w:rFonts w:ascii="Courier New" w:hAnsi="Courier New" w:cs="Courier New"/>
-        </w:rPr>
-        <w:t xml:space="preserve">9787518397792;641.6 DOG;4;5;From Crook to </w:t>
-      </w:r>
-      <w:proofErr w:type="spellStart"/>
-      <w:r>
-        <w:rPr>
-          <w:rFonts w:ascii="Courier New" w:hAnsi="Courier New" w:cs="Courier New"/>
-        </w:rPr>
-        <w:t>Cook;Snoop</w:t>
-      </w:r>
-      <w:proofErr w:type="spellEnd"/>
-      <w:r>
-        <w:rPr>
-          <w:rFonts w:ascii="Courier New" w:hAnsi="Courier New" w:cs="Courier New"/>
-        </w:rPr>
-        <w:t xml:space="preserve"> </w:t>
-      </w:r>
-      <w:proofErr w:type="spellStart"/>
-      <w:r>
-        <w:rPr>
-          <w:rFonts w:ascii="Courier New" w:hAnsi="Courier New" w:cs="Courier New"/>
-        </w:rPr>
-        <w:t>Dogg;N</w:t>
-      </w:r>
-      <w:proofErr w:type="spellEnd"/>
-    </w:p>
-    <w:p>
-      <w:pPr>
-        <w:pStyle w:val="Heading3"/>
-        <w:rPr>
-          <w:u w:val="single"/>
-        </w:rPr>
-      </w:pPr>
-      <w:r>
-        <w:rPr>
-          <w:u w:val="single"/>
-        </w:rPr>
-        <w:t>Paperbacks</w:t>
-      </w:r>
-    </w:p>
-    <w:p>
-      <w:r>
-        <w:t>Paperbacks</w:t>
-      </w:r>
-      <w:r>
-        <w:t xml:space="preserve"> have an ISBN, call number, </w:t>
-      </w:r>
-      <w:r>
-        <w:t>available, total</w:t>
-      </w:r>
-      <w:r>
-        <w:t>, title, author(s), year of release</w:t>
-      </w:r>
-      <w:r>
-        <w:t>, and genre</w:t>
-      </w:r>
-      <w:r>
-        <w:t xml:space="preserve">. The last digit of the ISBN for a </w:t>
-      </w:r>
-      <w:r>
-        <w:t>paperback</w:t>
-      </w:r>
-      <w:r>
-        <w:t xml:space="preserve"> is </w:t>
-      </w:r>
-      <w:r>
-        <w:t xml:space="preserve">between </w:t>
-      </w:r>
-      <w:r>
-        <w:t>4</w:t>
-      </w:r>
-      <w:r>
-        <w:t xml:space="preserve"> and 7</w:t>
-      </w:r>
-      <w:r>
-        <w:t xml:space="preserve">. The </w:t>
-      </w:r>
-      <w:r>
-        <w:t>genre</w:t>
-      </w:r>
-      <w:r>
-        <w:t xml:space="preserve"> can either be </w:t>
-      </w:r>
-      <w:r>
-        <w:rPr>
-          <w:u w:val="single"/>
-        </w:rPr>
-        <w:t>A</w:t>
-      </w:r>
-      <w:r>
-        <w:t xml:space="preserve">dventure, </w:t>
-      </w:r>
-      <w:r>
-        <w:rPr>
-          <w:u w:val="single"/>
-        </w:rPr>
-        <w:t>D</w:t>
-      </w:r>
-      <w:r>
-        <w:t>rama,</w:t>
-      </w:r>
-      <w:r>
-        <w:t xml:space="preserve"> </w:t>
-      </w:r>
-      <w:r>
-        <w:rPr>
-          <w:u w:val="single"/>
-        </w:rPr>
-        <w:t>E</w:t>
-      </w:r>
-      <w:r>
-        <w:t>ducation,</w:t>
-      </w:r>
-      <w:r>
-        <w:t xml:space="preserve"> </w:t>
-      </w:r>
-      <w:r>
-        <w:rPr>
-          <w:u w:val="single"/>
-        </w:rPr>
-        <w:t>C</w:t>
-      </w:r>
-      <w:r>
-        <w:t xml:space="preserve">lassic, </w:t>
-      </w:r>
-      <w:r>
-        <w:rPr>
-          <w:u w:val="single"/>
-        </w:rPr>
-        <w:t>F</w:t>
-      </w:r>
-      <w:r>
-        <w:t xml:space="preserve">antasy, or </w:t>
-      </w:r>
-      <w:r>
-        <w:rPr>
-          <w:u w:val="single"/>
-        </w:rPr>
-        <w:t>S</w:t>
-      </w:r>
-      <w:r>
-        <w:t>cience Fiction.</w:t>
-      </w:r>
-    </w:p>
-    <w:p>
-      <w:pPr>
-        <w:rPr>
-          <w:rFonts w:ascii="Courier New" w:hAnsi="Courier New" w:cs="Courier New"/>
-        </w:rPr>
-      </w:pPr>
-      <w:r>
-        <w:t>Each novel is represented in the “books.txt” file as follows:</w:t>
-      </w:r>
-      <w:r>
-        <w:br/>
-      </w:r>
-      <w:proofErr w:type="spellStart"/>
-      <w:proofErr w:type="gramStart"/>
-      <w:r>
-        <w:rPr>
-          <w:rFonts w:ascii="Courier New" w:hAnsi="Courier New" w:cs="Courier New"/>
-        </w:rPr>
-        <w:t>ISBN;Call</w:t>
-      </w:r>
-      <w:proofErr w:type="spellEnd"/>
-      <w:proofErr w:type="gramEnd"/>
-      <w:r>
-        <w:rPr>
-          <w:rFonts w:ascii="Courier New" w:hAnsi="Courier New" w:cs="Courier New"/>
-        </w:rPr>
-        <w:t xml:space="preserve"> </w:t>
-      </w:r>
-      <w:proofErr w:type="spellStart"/>
-      <w:r>
-        <w:rPr>
-          <w:rFonts w:ascii="Courier New" w:hAnsi="Courier New" w:cs="Courier New"/>
-        </w:rPr>
-        <w:t>number</w:t>
-      </w:r>
-      <w:r>
-        <w:rPr>
-          <w:rFonts w:ascii="Courier New" w:hAnsi="Courier New" w:cs="Courier New"/>
-        </w:rPr>
-        <w:t>;</w:t>
-      </w:r>
-      <w:r>
-        <w:rPr>
-          <w:rFonts w:ascii="Courier New" w:hAnsi="Courier New" w:cs="Courier New"/>
-        </w:rPr>
-        <w:t>Available;Total;</w:t>
-      </w:r>
-      <w:r>
-        <w:rPr>
-          <w:rFonts w:ascii="Courier New" w:hAnsi="Courier New" w:cs="Courier New"/>
-        </w:rPr>
-        <w:t>Title;</w:t>
-      </w:r>
-      <w:r>
-        <w:rPr>
-          <w:rFonts w:ascii="Courier New" w:hAnsi="Courier New" w:cs="Courier New"/>
-        </w:rPr>
-        <w:t>Authors;Year</w:t>
-      </w:r>
-      <w:r>
-        <w:rPr>
-          <w:rFonts w:ascii="Courier New" w:hAnsi="Courier New" w:cs="Courier New"/>
-        </w:rPr>
-        <w:t>;Genre</w:t>
-      </w:r>
-      <w:proofErr w:type="spellEnd"/>
-      <w:r>
-        <w:rPr>
-          <w:rFonts w:ascii="Courier New" w:hAnsi="Courier New" w:cs="Courier New"/>
-        </w:rPr>
-        <w:br/>
-      </w:r>
-      <w:r>
-        <w:rPr>
-          <w:rFonts w:cstheme="minorHAnsi"/>
-        </w:rPr>
-        <w:t>Example:</w:t>
-      </w:r>
-      <w:r>
-        <w:rPr>
-          <w:rFonts w:ascii="Courier New" w:hAnsi="Courier New" w:cs="Courier New"/>
-        </w:rPr>
-        <w:t xml:space="preserve"> </w:t>
-      </w:r>
-      <w:r>
-        <w:rPr>
-          <w:rFonts w:ascii="Courier New" w:hAnsi="Courier New" w:cs="Courier New"/>
-        </w:rPr>
-        <w:t>9782232375484;822.33 SHA;6;6;Hamlet;William Shakespeare;1602;C</w:t>
-      </w:r>
-    </w:p>
-    <w:p>
-      <w:pPr>
-        <w:pStyle w:val="Heading3"/>
-        <w:rPr>
-          <w:u w:val="single"/>
-        </w:rPr>
-      </w:pPr>
-      <w:r>
-        <w:rPr>
-          <w:u w:val="single"/>
-        </w:rPr>
-        <w:t>Periodicals</w:t>
-      </w:r>
-    </w:p>
-    <w:p>
-      <w:r>
-        <w:t xml:space="preserve">Periodicals have an ISBN, call number, available, total, title, </w:t>
-      </w:r>
-      <w:r>
-        <w:t>and frequency</w:t>
-      </w:r>
-      <w:r>
-        <w:t xml:space="preserve">. The last digit of the ISBN for a </w:t>
-      </w:r>
-      <w:r>
-        <w:t>periodical</w:t>
-      </w:r>
-      <w:r>
-        <w:t xml:space="preserve"> is </w:t>
-      </w:r>
-      <w:r>
-        <w:t>either</w:t>
-      </w:r>
-      <w:r>
-        <w:t xml:space="preserve"> </w:t>
-      </w:r>
-      <w:r>
-        <w:t>8</w:t>
-      </w:r>
-      <w:r>
-        <w:t xml:space="preserve"> </w:t>
-      </w:r>
-      <w:r>
-        <w:t>or</w:t>
-      </w:r>
-      <w:r>
-        <w:t xml:space="preserve"> </w:t>
-      </w:r>
-      <w:r>
-        <w:t>9</w:t>
-      </w:r>
-      <w:r>
-        <w:t xml:space="preserve">. The </w:t>
-      </w:r>
-      <w:r>
-        <w:t>frequency</w:t>
-      </w:r>
-      <w:r>
-        <w:t xml:space="preserve"> can either be</w:t>
-      </w:r>
-      <w:r>
-        <w:t xml:space="preserve"> </w:t>
-      </w:r>
-      <w:r>
-        <w:rPr>
-          <w:u w:val="single"/>
-        </w:rPr>
-        <w:t>D</w:t>
-      </w:r>
-      <w:r>
-        <w:t>aily,</w:t>
-      </w:r>
-      <w:r>
-        <w:t xml:space="preserve"> </w:t>
-      </w:r>
-      <w:r>
-        <w:rPr>
-          <w:u w:val="single"/>
-        </w:rPr>
-        <w:t>W</w:t>
-      </w:r>
-      <w:r>
-        <w:t xml:space="preserve">eekly, </w:t>
-      </w:r>
-      <w:r>
-        <w:rPr>
-          <w:u w:val="single"/>
-        </w:rPr>
-        <w:t>M</w:t>
-      </w:r>
-      <w:r>
-        <w:t xml:space="preserve">onthly, </w:t>
-      </w:r>
-      <w:r>
-        <w:rPr>
-          <w:u w:val="single"/>
-        </w:rPr>
-        <w:t>B</w:t>
-      </w:r>
-      <w:r>
-        <w:t xml:space="preserve">imonthly, and </w:t>
-      </w:r>
-      <w:r>
-        <w:rPr>
-          <w:u w:val="single"/>
-        </w:rPr>
-        <w:t>Q</w:t>
-      </w:r>
-      <w:r>
-        <w:t>uarterly.</w:t>
-      </w:r>
-      <w:r>
-        <w:t xml:space="preserve"> A periodical cannot be checked out.</w:t>
-      </w:r>
-    </w:p>
-    <w:p>
-      <w:r>
-        <w:t xml:space="preserve">Each </w:t>
-      </w:r>
-      <w:r>
-        <w:t>periodical</w:t>
-      </w:r>
-      <w:r>
-        <w:t xml:space="preserve"> is represented in the “books.txt” file as follows:</w:t>
-      </w:r>
-      <w:r>
-        <w:br/>
-      </w:r>
-      <w:proofErr w:type="spellStart"/>
-      <w:proofErr w:type="gramStart"/>
-      <w:r>
-        <w:rPr>
-          <w:rFonts w:ascii="Courier New" w:hAnsi="Courier New" w:cs="Courier New"/>
-        </w:rPr>
-        <w:t>ISBN;Call</w:t>
-      </w:r>
-      <w:proofErr w:type="spellEnd"/>
-      <w:proofErr w:type="gramEnd"/>
       <w:r>
         <w:rPr>
           <w:rFonts w:ascii="Courier New" w:hAnsi="Courier New" w:cs="Courier New"/>
@@ -2156,7 +2150,6 @@
           <w:b/>
           <w:bCs/>
         </w:rPr>
-        <w:lastRenderedPageBreak/>
         <w:t>Details</w:t>
       </w:r>
     </w:p>
@@ -2318,19 +2311,22 @@
       <w:r>
         <w:t xml:space="preserve">and </w:t>
       </w:r>
-      <w:r>
-        <w:t>be located in the</w:t>
+      <w:proofErr w:type="gramStart"/>
+      <w:r>
+        <w:t>be located in</w:t>
+      </w:r>
+      <w:proofErr w:type="gramEnd"/>
+      <w:r>
+        <w:t xml:space="preserve"> the</w:t>
       </w:r>
       <w:r>
         <w:t xml:space="preserve"> </w:t>
       </w:r>
       <w:proofErr w:type="spellStart"/>
-      <w:proofErr w:type="gramStart"/>
       <w:r>
         <w:t>sait.bms.problemdomain</w:t>
       </w:r>
       <w:proofErr w:type="spellEnd"/>
-      <w:proofErr w:type="gramEnd"/>
       <w:r>
         <w:t xml:space="preserve"> </w:t>
       </w:r>
@@ -2436,7 +2432,6 @@
         <w:t xml:space="preserve">Override the </w:t>
       </w:r>
       <w:proofErr w:type="spellStart"/>
-      <w:proofErr w:type="gramStart"/>
       <w:r>
         <w:rPr>
           <w:i/>
@@ -2448,14 +2443,7 @@
         <w:rPr>
           <w:i/>
         </w:rPr>
-        <w:t>(</w:t>
-      </w:r>
-      <w:proofErr w:type="gramEnd"/>
-      <w:r>
-        <w:rPr>
-          <w:i/>
-        </w:rPr>
-        <w:t>)</w:t>
+        <w:t>()</w:t>
       </w:r>
       <w:r>
         <w:t xml:space="preserve"> method</w:t>
@@ -2781,7 +2769,6 @@
           <w:b/>
           <w:bCs/>
         </w:rPr>
-        <w:lastRenderedPageBreak/>
         <w:t>Sample Runs</w:t>
       </w:r>
       <w:r>
@@ -4531,7 +4518,6 @@
           <w:sz w:val="20"/>
           <w:szCs w:val="20"/>
         </w:rPr>
-        <w:lastRenderedPageBreak/>
         <w:t>1</w:t>
       </w:r>
       <w:r>
@@ -6094,7 +6080,6 @@
           <w:b/>
           <w:bCs/>
         </w:rPr>
-        <w:lastRenderedPageBreak/>
         <w:t xml:space="preserve">Marking </w:t>
       </w:r>
       <w:r>
@@ -7146,7 +7131,7 @@
 </file>
 
 <file path=word/endnotes.xml><?xml version="1.0" encoding="utf-8"?>
-<w:endnotes xmlns:wpc="http://schemas.microsoft.com/office/word/2010/wordprocessingCanvas" xmlns:cx="http://schemas.microsoft.com/office/drawing/2014/chartex" xmlns:cx1="http://schemas.microsoft.com/office/drawing/2015/9/8/chartex" xmlns:cx2="http://schemas.microsoft.com/office/drawing/2015/10/21/chartex" xmlns:cx3="http://schemas.microsoft.com/office/drawing/2016/5/9/chartex" xmlns:cx4="http://schemas.microsoft.com/office/drawing/2016/5/10/chartex" xmlns:cx5="http://schemas.microsoft.com/office/drawing/2016/5/11/chartex" xmlns:cx6="http://schemas.microsoft.com/office/drawing/2016/5/12/chartex" xmlns:cx7="http://schemas.microsoft.com/office/drawing/2016/5/13/chartex" xmlns:cx8="http://schemas.microsoft.com/office/drawing/2016/5/14/chartex" xmlns:mc="http://schemas.openxmlformats.org/markup-compatibility/2006" xmlns:aink="http://schemas.microsoft.com/office/drawing/2016/ink" xmlns:am3d="http://schemas.microsoft.com/office/drawing/2017/model3d" xmlns:o="urn:schemas-microsoft-com:office:office" xmlns:r="http://schemas.openxmlformats.org/officeDocument/2006/relationships" xmlns:m="http://schemas.openxmlformats.org/officeDocument/2006/math" xmlns:v="urn:schemas-microsoft-com:vml" xmlns:wp14="http://schemas.microsoft.com/office/word/2010/wordprocessingDrawing" xmlns:wp="http://schemas.openxmlformats.org/drawingml/2006/wordprocessingDrawing" xmlns:w10="urn:schemas-microsoft-com:office:word" xmlns:w="http://schemas.openxmlformats.org/wordprocessingml/2006/main" xmlns:w14="http://schemas.microsoft.com/office/word/2010/wordml" xmlns:w15="http://schemas.microsoft.com/office/word/2012/wordml" xmlns:w16cid="http://schemas.microsoft.com/office/word/2016/wordml/cid" xmlns:w16se="http://schemas.microsoft.com/office/word/2015/wordml/symex" xmlns:wpg="http://schemas.microsoft.com/office/word/2010/wordprocessingGroup" xmlns:wpi="http://schemas.microsoft.com/office/word/2010/wordprocessingInk" xmlns:wne="http://schemas.microsoft.com/office/word/2006/wordml" xmlns:wps="http://schemas.microsoft.com/office/word/2010/wordprocessingShape" mc:Ignorable="w14 w15 w16se w16cid wp14">
+<w:endnotes xmlns:wpc="http://schemas.microsoft.com/office/word/2010/wordprocessingCanvas" xmlns:cx="http://schemas.microsoft.com/office/drawing/2014/chartex" xmlns:cx1="http://schemas.microsoft.com/office/drawing/2015/9/8/chartex" xmlns:cx2="http://schemas.microsoft.com/office/drawing/2015/10/21/chartex" xmlns:cx3="http://schemas.microsoft.com/office/drawing/2016/5/9/chartex" xmlns:cx4="http://schemas.microsoft.com/office/drawing/2016/5/10/chartex" xmlns:cx5="http://schemas.microsoft.com/office/drawing/2016/5/11/chartex" xmlns:cx6="http://schemas.microsoft.com/office/drawing/2016/5/12/chartex" xmlns:cx7="http://schemas.microsoft.com/office/drawing/2016/5/13/chartex" xmlns:cx8="http://schemas.microsoft.com/office/drawing/2016/5/14/chartex" xmlns:mc="http://schemas.openxmlformats.org/markup-compatibility/2006" xmlns:aink="http://schemas.microsoft.com/office/drawing/2016/ink" xmlns:am3d="http://schemas.microsoft.com/office/drawing/2017/model3d" xmlns:o="urn:schemas-microsoft-com:office:office" xmlns:oel="http://schemas.microsoft.com/office/2019/extlst" xmlns:r="http://schemas.openxmlformats.org/officeDocument/2006/relationships" xmlns:m="http://schemas.openxmlformats.org/officeDocument/2006/math" xmlns:v="urn:schemas-microsoft-com:vml" xmlns:wp14="http://schemas.microsoft.com/office/word/2010/wordprocessingDrawing" xmlns:wp="http://schemas.openxmlformats.org/drawingml/2006/wordprocessingDrawing" xmlns:w10="urn:schemas-microsoft-com:office:word" xmlns:w="http://schemas.openxmlformats.org/wordprocessingml/2006/main" xmlns:w14="http://schemas.microsoft.com/office/word/2010/wordml" xmlns:w15="http://schemas.microsoft.com/office/word/2012/wordml" xmlns:w16cex="http://schemas.microsoft.com/office/word/2018/wordml/cex" xmlns:w16cid="http://schemas.microsoft.com/office/word/2016/wordml/cid" xmlns:w16="http://schemas.microsoft.com/office/word/2018/wordml" xmlns:w16sdtdh="http://schemas.microsoft.com/office/word/2020/wordml/sdtdatahash" xmlns:w16se="http://schemas.microsoft.com/office/word/2015/wordml/symex" xmlns:wpg="http://schemas.microsoft.com/office/word/2010/wordprocessingGroup" xmlns:wpi="http://schemas.microsoft.com/office/word/2010/wordprocessingInk" xmlns:wne="http://schemas.microsoft.com/office/word/2006/wordml" xmlns:wps="http://schemas.microsoft.com/office/word/2010/wordprocessingShape" mc:Ignorable="w14 w15 w16se w16cid w16 w16cex w16sdtdh wp14">
   <w:endnote w:type="separator" w:id="-1">
     <w:p>
       <w:pPr>
@@ -7171,7 +7156,7 @@
 </file>
 
 <file path=word/footer1.xml><?xml version="1.0" encoding="utf-8"?>
-<w:ftr xmlns:wpc="http://schemas.microsoft.com/office/word/2010/wordprocessingCanvas" xmlns:cx="http://schemas.microsoft.com/office/drawing/2014/chartex" xmlns:cx1="http://schemas.microsoft.com/office/drawing/2015/9/8/chartex" xmlns:cx2="http://schemas.microsoft.com/office/drawing/2015/10/21/chartex" xmlns:cx3="http://schemas.microsoft.com/office/drawing/2016/5/9/chartex" xmlns:cx4="http://schemas.microsoft.com/office/drawing/2016/5/10/chartex" xmlns:cx5="http://schemas.microsoft.com/office/drawing/2016/5/11/chartex" xmlns:cx6="http://schemas.microsoft.com/office/drawing/2016/5/12/chartex" xmlns:cx7="http://schemas.microsoft.com/office/drawing/2016/5/13/chartex" xmlns:cx8="http://schemas.microsoft.com/office/drawing/2016/5/14/chartex" xmlns:mc="http://schemas.openxmlformats.org/markup-compatibility/2006" xmlns:aink="http://schemas.microsoft.com/office/drawing/2016/ink" xmlns:am3d="http://schemas.microsoft.com/office/drawing/2017/model3d" xmlns:o="urn:schemas-microsoft-com:office:office" xmlns:r="http://schemas.openxmlformats.org/officeDocument/2006/relationships" xmlns:m="http://schemas.openxmlformats.org/officeDocument/2006/math" xmlns:v="urn:schemas-microsoft-com:vml" xmlns:wp14="http://schemas.microsoft.com/office/word/2010/wordprocessingDrawing" xmlns:wp="http://schemas.openxmlformats.org/drawingml/2006/wordprocessingDrawing" xmlns:w10="urn:schemas-microsoft-com:office:word" xmlns:w="http://schemas.openxmlformats.org/wordprocessingml/2006/main" xmlns:w14="http://schemas.microsoft.com/office/word/2010/wordml" xmlns:w15="http://schemas.microsoft.com/office/word/2012/wordml" xmlns:w16cid="http://schemas.microsoft.com/office/word/2016/wordml/cid" xmlns:w16se="http://schemas.microsoft.com/office/word/2015/wordml/symex" xmlns:wpg="http://schemas.microsoft.com/office/word/2010/wordprocessingGroup" xmlns:wpi="http://schemas.microsoft.com/office/word/2010/wordprocessingInk" xmlns:wne="http://schemas.microsoft.com/office/word/2006/wordml" xmlns:wps="http://schemas.microsoft.com/office/word/2010/wordprocessingShape" mc:Ignorable="w14 w15 w16se w16cid wp14">
+<w:ftr xmlns:wpc="http://schemas.microsoft.com/office/word/2010/wordprocessingCanvas" xmlns:cx="http://schemas.microsoft.com/office/drawing/2014/chartex" xmlns:cx1="http://schemas.microsoft.com/office/drawing/2015/9/8/chartex" xmlns:cx2="http://schemas.microsoft.com/office/drawing/2015/10/21/chartex" xmlns:cx3="http://schemas.microsoft.com/office/drawing/2016/5/9/chartex" xmlns:cx4="http://schemas.microsoft.com/office/drawing/2016/5/10/chartex" xmlns:cx5="http://schemas.microsoft.com/office/drawing/2016/5/11/chartex" xmlns:cx6="http://schemas.microsoft.com/office/drawing/2016/5/12/chartex" xmlns:cx7="http://schemas.microsoft.com/office/drawing/2016/5/13/chartex" xmlns:cx8="http://schemas.microsoft.com/office/drawing/2016/5/14/chartex" xmlns:mc="http://schemas.openxmlformats.org/markup-compatibility/2006" xmlns:aink="http://schemas.microsoft.com/office/drawing/2016/ink" xmlns:am3d="http://schemas.microsoft.com/office/drawing/2017/model3d" xmlns:o="urn:schemas-microsoft-com:office:office" xmlns:oel="http://schemas.microsoft.com/office/2019/extlst" xmlns:r="http://schemas.openxmlformats.org/officeDocument/2006/relationships" xmlns:m="http://schemas.openxmlformats.org/officeDocument/2006/math" xmlns:v="urn:schemas-microsoft-com:vml" xmlns:wp14="http://schemas.microsoft.com/office/word/2010/wordprocessingDrawing" xmlns:wp="http://schemas.openxmlformats.org/drawingml/2006/wordprocessingDrawing" xmlns:w10="urn:schemas-microsoft-com:office:word" xmlns:w="http://schemas.openxmlformats.org/wordprocessingml/2006/main" xmlns:w14="http://schemas.microsoft.com/office/word/2010/wordml" xmlns:w15="http://schemas.microsoft.com/office/word/2012/wordml" xmlns:w16cex="http://schemas.microsoft.com/office/word/2018/wordml/cex" xmlns:w16cid="http://schemas.microsoft.com/office/word/2016/wordml/cid" xmlns:w16="http://schemas.microsoft.com/office/word/2018/wordml" xmlns:w16sdtdh="http://schemas.microsoft.com/office/word/2020/wordml/sdtdatahash" xmlns:w16se="http://schemas.microsoft.com/office/word/2015/wordml/symex" xmlns:wpg="http://schemas.microsoft.com/office/word/2010/wordprocessingGroup" xmlns:wpi="http://schemas.microsoft.com/office/word/2010/wordprocessingInk" xmlns:wne="http://schemas.microsoft.com/office/word/2006/wordml" xmlns:wps="http://schemas.microsoft.com/office/word/2010/wordprocessingShape" mc:Ignorable="w14 w15 w16se w16cid w16 w16cex w16sdtdh wp14">
   <w:p>
     <w:pPr>
       <w:pStyle w:val="Footer"/>
@@ -7181,7 +7166,7 @@
 </file>
 
 <file path=word/footer2.xml><?xml version="1.0" encoding="utf-8"?>
-<w:ftr xmlns:wpc="http://schemas.microsoft.com/office/word/2010/wordprocessingCanvas" xmlns:cx="http://schemas.microsoft.com/office/drawing/2014/chartex" xmlns:cx1="http://schemas.microsoft.com/office/drawing/2015/9/8/chartex" xmlns:cx2="http://schemas.microsoft.com/office/drawing/2015/10/21/chartex" xmlns:cx3="http://schemas.microsoft.com/office/drawing/2016/5/9/chartex" xmlns:cx4="http://schemas.microsoft.com/office/drawing/2016/5/10/chartex" xmlns:cx5="http://schemas.microsoft.com/office/drawing/2016/5/11/chartex" xmlns:cx6="http://schemas.microsoft.com/office/drawing/2016/5/12/chartex" xmlns:cx7="http://schemas.microsoft.com/office/drawing/2016/5/13/chartex" xmlns:cx8="http://schemas.microsoft.com/office/drawing/2016/5/14/chartex" xmlns:mc="http://schemas.openxmlformats.org/markup-compatibility/2006" xmlns:aink="http://schemas.microsoft.com/office/drawing/2016/ink" xmlns:am3d="http://schemas.microsoft.com/office/drawing/2017/model3d" xmlns:o="urn:schemas-microsoft-com:office:office" xmlns:r="http://schemas.openxmlformats.org/officeDocument/2006/relationships" xmlns:m="http://schemas.openxmlformats.org/officeDocument/2006/math" xmlns:v="urn:schemas-microsoft-com:vml" xmlns:wp14="http://schemas.microsoft.com/office/word/2010/wordprocessingDrawing" xmlns:wp="http://schemas.openxmlformats.org/drawingml/2006/wordprocessingDrawing" xmlns:w10="urn:schemas-microsoft-com:office:word" xmlns:w="http://schemas.openxmlformats.org/wordprocessingml/2006/main" xmlns:w14="http://schemas.microsoft.com/office/word/2010/wordml" xmlns:w15="http://schemas.microsoft.com/office/word/2012/wordml" xmlns:w16cid="http://schemas.microsoft.com/office/word/2016/wordml/cid" xmlns:w16se="http://schemas.microsoft.com/office/word/2015/wordml/symex" xmlns:wpg="http://schemas.microsoft.com/office/word/2010/wordprocessingGroup" xmlns:wpi="http://schemas.microsoft.com/office/word/2010/wordprocessingInk" xmlns:wne="http://schemas.microsoft.com/office/word/2006/wordml" xmlns:wps="http://schemas.microsoft.com/office/word/2010/wordprocessingShape" mc:Ignorable="w14 w15 w16se w16cid wp14">
+<w:ftr xmlns:wpc="http://schemas.microsoft.com/office/word/2010/wordprocessingCanvas" xmlns:cx="http://schemas.microsoft.com/office/drawing/2014/chartex" xmlns:cx1="http://schemas.microsoft.com/office/drawing/2015/9/8/chartex" xmlns:cx2="http://schemas.microsoft.com/office/drawing/2015/10/21/chartex" xmlns:cx3="http://schemas.microsoft.com/office/drawing/2016/5/9/chartex" xmlns:cx4="http://schemas.microsoft.com/office/drawing/2016/5/10/chartex" xmlns:cx5="http://schemas.microsoft.com/office/drawing/2016/5/11/chartex" xmlns:cx6="http://schemas.microsoft.com/office/drawing/2016/5/12/chartex" xmlns:cx7="http://schemas.microsoft.com/office/drawing/2016/5/13/chartex" xmlns:cx8="http://schemas.microsoft.com/office/drawing/2016/5/14/chartex" xmlns:mc="http://schemas.openxmlformats.org/markup-compatibility/2006" xmlns:aink="http://schemas.microsoft.com/office/drawing/2016/ink" xmlns:am3d="http://schemas.microsoft.com/office/drawing/2017/model3d" xmlns:o="urn:schemas-microsoft-com:office:office" xmlns:oel="http://schemas.microsoft.com/office/2019/extlst" xmlns:r="http://schemas.openxmlformats.org/officeDocument/2006/relationships" xmlns:m="http://schemas.openxmlformats.org/officeDocument/2006/math" xmlns:v="urn:schemas-microsoft-com:vml" xmlns:wp14="http://schemas.microsoft.com/office/word/2010/wordprocessingDrawing" xmlns:wp="http://schemas.openxmlformats.org/drawingml/2006/wordprocessingDrawing" xmlns:w10="urn:schemas-microsoft-com:office:word" xmlns:w="http://schemas.openxmlformats.org/wordprocessingml/2006/main" xmlns:w14="http://schemas.microsoft.com/office/word/2010/wordml" xmlns:w15="http://schemas.microsoft.com/office/word/2012/wordml" xmlns:w16cex="http://schemas.microsoft.com/office/word/2018/wordml/cex" xmlns:w16cid="http://schemas.microsoft.com/office/word/2016/wordml/cid" xmlns:w16="http://schemas.microsoft.com/office/word/2018/wordml" xmlns:w16sdtdh="http://schemas.microsoft.com/office/word/2020/wordml/sdtdatahash" xmlns:w16se="http://schemas.microsoft.com/office/word/2015/wordml/symex" xmlns:wpg="http://schemas.microsoft.com/office/word/2010/wordprocessingGroup" xmlns:wpi="http://schemas.microsoft.com/office/word/2010/wordprocessingInk" xmlns:wne="http://schemas.microsoft.com/office/word/2006/wordml" xmlns:wps="http://schemas.microsoft.com/office/word/2010/wordprocessingShape" mc:Ignorable="w14 w15 w16se w16cid w16 w16cex w16sdtdh wp14">
   <w:p>
     <w:pPr>
       <w:pStyle w:val="Footer"/>
@@ -7326,7 +7311,7 @@
         </mc:Choice>
         <mc:Fallback>
           <w:pict>
-            <v:rect w14:anchorId="77BA215E" id="Rectangle 40" o:spid="_x0000_s1026" style="position:absolute;margin-left:-64.75pt;margin-top:14.3pt;width:66.85pt;height:28.05pt;z-index:251660288;visibility:visible;mso-wrap-style:square;mso-width-percent:0;mso-height-percent:0;mso-wrap-distance-left:0;mso-wrap-distance-top:0;mso-wrap-distance-right:0;mso-wrap-distance-bottom:0;mso-position-horizontal:absolute;mso-position-horizontal-relative:right-margin-area;mso-position-vertical:absolute;mso-position-vertical-relative:bottom-margin-area;mso-width-percent:0;mso-height-percent:0;mso-width-relative:margin;mso-height-relative:margin;v-text-anchor:bottom" o:gfxdata="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" fillcolor="black [3213]" stroked="f" strokeweight="3pt">
+            <v:rect w14:anchorId="77BA215E" id="Rectangle 40" o:spid="_x0000_s1026" style="position:absolute;margin-left:-64.75pt;margin-top:14.3pt;width:66.85pt;height:28.05pt;z-index:251660288;visibility:visible;mso-wrap-style:square;mso-width-percent:0;mso-height-percent:0;mso-wrap-distance-left:0;mso-wrap-distance-top:0;mso-wrap-distance-right:0;mso-wrap-distance-bottom:0;mso-position-horizontal:absolute;mso-position-horizontal-relative:right-margin-area;mso-position-vertical:absolute;mso-position-vertical-relative:bottom-margin-area;mso-width-percent:0;mso-height-percent:0;mso-width-relative:margin;mso-height-relative:margin;v-text-anchor:bottom" o:gfxdata="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" fillcolor="black [3213]" stroked="f" strokeweight="3pt">
               <v:textbox>
                 <w:txbxContent>
                   <w:p>
@@ -7467,7 +7452,7 @@
         </mc:Choice>
         <mc:Fallback>
           <w:pict>
-            <v:rect w14:anchorId="3E6973B6" id="Rectangle 38" o:spid="_x0000_s1026" style="position:absolute;margin-left:1.9pt;margin-top:-18.5pt;width:466.5pt;height:1.45pt;z-index:251662336;visibility:visible;mso-wrap-style:square;mso-wrap-distance-left:9pt;mso-wrap-distance-top:0;mso-wrap-distance-right:9pt;mso-wrap-distance-bottom:0;mso-position-horizontal:absolute;mso-position-horizontal-relative:text;mso-position-vertical:absolute;mso-position-vertical-relative:text;v-text-anchor:middle" o:gfxdata="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" fillcolor="black [3213]" stroked="f" strokeweight="2pt">
+            <v:rect w14:anchorId="4E6B1490" id="Rectangle 38" o:spid="_x0000_s1026" style="position:absolute;margin-left:1.9pt;margin-top:-18.5pt;width:466.5pt;height:1.45pt;z-index:251662336;visibility:visible;mso-wrap-style:square;mso-wrap-distance-left:9pt;mso-wrap-distance-top:0;mso-wrap-distance-right:9pt;mso-wrap-distance-bottom:0;mso-position-horizontal:absolute;mso-position-horizontal-relative:text;mso-position-vertical:absolute;mso-position-vertical-relative:text;v-text-anchor:middle" o:gfxdata="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" fillcolor="black [3213]" stroked="f" strokeweight="2pt">
               <w10:wrap type="square"/>
             </v:rect>
           </w:pict>
@@ -7492,7 +7477,7 @@
 </file>
 
 <file path=word/footer3.xml><?xml version="1.0" encoding="utf-8"?>
-<w:ftr xmlns:wpc="http://schemas.microsoft.com/office/word/2010/wordprocessingCanvas" xmlns:cx="http://schemas.microsoft.com/office/drawing/2014/chartex" xmlns:cx1="http://schemas.microsoft.com/office/drawing/2015/9/8/chartex" xmlns:cx2="http://schemas.microsoft.com/office/drawing/2015/10/21/chartex" xmlns:cx3="http://schemas.microsoft.com/office/drawing/2016/5/9/chartex" xmlns:cx4="http://schemas.microsoft.com/office/drawing/2016/5/10/chartex" xmlns:cx5="http://schemas.microsoft.com/office/drawing/2016/5/11/chartex" xmlns:cx6="http://schemas.microsoft.com/office/drawing/2016/5/12/chartex" xmlns:cx7="http://schemas.microsoft.com/office/drawing/2016/5/13/chartex" xmlns:cx8="http://schemas.microsoft.com/office/drawing/2016/5/14/chartex" xmlns:mc="http://schemas.openxmlformats.org/markup-compatibility/2006" xmlns:aink="http://schemas.microsoft.com/office/drawing/2016/ink" xmlns:am3d="http://schemas.microsoft.com/office/drawing/2017/model3d" xmlns:o="urn:schemas-microsoft-com:office:office" xmlns:r="http://schemas.openxmlformats.org/officeDocument/2006/relationships" xmlns:m="http://schemas.openxmlformats.org/officeDocument/2006/math" xmlns:v="urn:schemas-microsoft-com:vml" xmlns:wp14="http://schemas.microsoft.com/office/word/2010/wordprocessingDrawing" xmlns:wp="http://schemas.openxmlformats.org/drawingml/2006/wordprocessingDrawing" xmlns:w10="urn:schemas-microsoft-com:office:word" xmlns:w="http://schemas.openxmlformats.org/wordprocessingml/2006/main" xmlns:w14="http://schemas.microsoft.com/office/word/2010/wordml" xmlns:w15="http://schemas.microsoft.com/office/word/2012/wordml" xmlns:w16cid="http://schemas.microsoft.com/office/word/2016/wordml/cid" xmlns:w16se="http://schemas.microsoft.com/office/word/2015/wordml/symex" xmlns:wpg="http://schemas.microsoft.com/office/word/2010/wordprocessingGroup" xmlns:wpi="http://schemas.microsoft.com/office/word/2010/wordprocessingInk" xmlns:wne="http://schemas.microsoft.com/office/word/2006/wordml" xmlns:wps="http://schemas.microsoft.com/office/word/2010/wordprocessingShape" mc:Ignorable="w14 w15 w16se w16cid wp14">
+<w:ftr xmlns:wpc="http://schemas.microsoft.com/office/word/2010/wordprocessingCanvas" xmlns:cx="http://schemas.microsoft.com/office/drawing/2014/chartex" xmlns:cx1="http://schemas.microsoft.com/office/drawing/2015/9/8/chartex" xmlns:cx2="http://schemas.microsoft.com/office/drawing/2015/10/21/chartex" xmlns:cx3="http://schemas.microsoft.com/office/drawing/2016/5/9/chartex" xmlns:cx4="http://schemas.microsoft.com/office/drawing/2016/5/10/chartex" xmlns:cx5="http://schemas.microsoft.com/office/drawing/2016/5/11/chartex" xmlns:cx6="http://schemas.microsoft.com/office/drawing/2016/5/12/chartex" xmlns:cx7="http://schemas.microsoft.com/office/drawing/2016/5/13/chartex" xmlns:cx8="http://schemas.microsoft.com/office/drawing/2016/5/14/chartex" xmlns:mc="http://schemas.openxmlformats.org/markup-compatibility/2006" xmlns:aink="http://schemas.microsoft.com/office/drawing/2016/ink" xmlns:am3d="http://schemas.microsoft.com/office/drawing/2017/model3d" xmlns:o="urn:schemas-microsoft-com:office:office" xmlns:oel="http://schemas.microsoft.com/office/2019/extlst" xmlns:r="http://schemas.openxmlformats.org/officeDocument/2006/relationships" xmlns:m="http://schemas.openxmlformats.org/officeDocument/2006/math" xmlns:v="urn:schemas-microsoft-com:vml" xmlns:wp14="http://schemas.microsoft.com/office/word/2010/wordprocessingDrawing" xmlns:wp="http://schemas.openxmlformats.org/drawingml/2006/wordprocessingDrawing" xmlns:w10="urn:schemas-microsoft-com:office:word" xmlns:w="http://schemas.openxmlformats.org/wordprocessingml/2006/main" xmlns:w14="http://schemas.microsoft.com/office/word/2010/wordml" xmlns:w15="http://schemas.microsoft.com/office/word/2012/wordml" xmlns:w16cex="http://schemas.microsoft.com/office/word/2018/wordml/cex" xmlns:w16cid="http://schemas.microsoft.com/office/word/2016/wordml/cid" xmlns:w16="http://schemas.microsoft.com/office/word/2018/wordml" xmlns:w16sdtdh="http://schemas.microsoft.com/office/word/2020/wordml/sdtdatahash" xmlns:w16se="http://schemas.microsoft.com/office/word/2015/wordml/symex" xmlns:wpg="http://schemas.microsoft.com/office/word/2010/wordprocessingGroup" xmlns:wpi="http://schemas.microsoft.com/office/word/2010/wordprocessingInk" xmlns:wne="http://schemas.microsoft.com/office/word/2006/wordml" xmlns:wps="http://schemas.microsoft.com/office/word/2010/wordprocessingShape" mc:Ignorable="w14 w15 w16se w16cid w16 w16cex w16sdtdh wp14">
   <w:p>
     <w:pPr>
       <w:pStyle w:val="Footer"/>
@@ -7502,7 +7487,7 @@
 </file>
 
 <file path=word/footnotes.xml><?xml version="1.0" encoding="utf-8"?>
-<w:footnotes xmlns:wpc="http://schemas.microsoft.com/office/word/2010/wordprocessingCanvas" xmlns:cx="http://schemas.microsoft.com/office/drawing/2014/chartex" xmlns:cx1="http://schemas.microsoft.com/office/drawing/2015/9/8/chartex" xmlns:cx2="http://schemas.microsoft.com/office/drawing/2015/10/21/chartex" xmlns:cx3="http://schemas.microsoft.com/office/drawing/2016/5/9/chartex" xmlns:cx4="http://schemas.microsoft.com/office/drawing/2016/5/10/chartex" xmlns:cx5="http://schemas.microsoft.com/office/drawing/2016/5/11/chartex" xmlns:cx6="http://schemas.microsoft.com/office/drawing/2016/5/12/chartex" xmlns:cx7="http://schemas.microsoft.com/office/drawing/2016/5/13/chartex" xmlns:cx8="http://schemas.microsoft.com/office/drawing/2016/5/14/chartex" xmlns:mc="http://schemas.openxmlformats.org/markup-compatibility/2006" xmlns:aink="http://schemas.microsoft.com/office/drawing/2016/ink" xmlns:am3d="http://schemas.microsoft.com/office/drawing/2017/model3d" xmlns:o="urn:schemas-microsoft-com:office:office" xmlns:r="http://schemas.openxmlformats.org/officeDocument/2006/relationships" xmlns:m="http://schemas.openxmlformats.org/officeDocument/2006/math" xmlns:v="urn:schemas-microsoft-com:vml" xmlns:wp14="http://schemas.microsoft.com/office/word/2010/wordprocessingDrawing" xmlns:wp="http://schemas.openxmlformats.org/drawingml/2006/wordprocessingDrawing" xmlns:w10="urn:schemas-microsoft-com:office:word" xmlns:w="http://schemas.openxmlformats.org/wordprocessingml/2006/main" xmlns:w14="http://schemas.microsoft.com/office/word/2010/wordml" xmlns:w15="http://schemas.microsoft.com/office/word/2012/wordml" xmlns:w16cid="http://schemas.microsoft.com/office/word/2016/wordml/cid" xmlns:w16se="http://schemas.microsoft.com/office/word/2015/wordml/symex" xmlns:wpg="http://schemas.microsoft.com/office/word/2010/wordprocessingGroup" xmlns:wpi="http://schemas.microsoft.com/office/word/2010/wordprocessingInk" xmlns:wne="http://schemas.microsoft.com/office/word/2006/wordml" xmlns:wps="http://schemas.microsoft.com/office/word/2010/wordprocessingShape" mc:Ignorable="w14 w15 w16se w16cid wp14">
+<w:footnotes xmlns:wpc="http://schemas.microsoft.com/office/word/2010/wordprocessingCanvas" xmlns:cx="http://schemas.microsoft.com/office/drawing/2014/chartex" xmlns:cx1="http://schemas.microsoft.com/office/drawing/2015/9/8/chartex" xmlns:cx2="http://schemas.microsoft.com/office/drawing/2015/10/21/chartex" xmlns:cx3="http://schemas.microsoft.com/office/drawing/2016/5/9/chartex" xmlns:cx4="http://schemas.microsoft.com/office/drawing/2016/5/10/chartex" xmlns:cx5="http://schemas.microsoft.com/office/drawing/2016/5/11/chartex" xmlns:cx6="http://schemas.microsoft.com/office/drawing/2016/5/12/chartex" xmlns:cx7="http://schemas.microsoft.com/office/drawing/2016/5/13/chartex" xmlns:cx8="http://schemas.microsoft.com/office/drawing/2016/5/14/chartex" xmlns:mc="http://schemas.openxmlformats.org/markup-compatibility/2006" xmlns:aink="http://schemas.microsoft.com/office/drawing/2016/ink" xmlns:am3d="http://schemas.microsoft.com/office/drawing/2017/model3d" xmlns:o="urn:schemas-microsoft-com:office:office" xmlns:oel="http://schemas.microsoft.com/office/2019/extlst" xmlns:r="http://schemas.openxmlformats.org/officeDocument/2006/relationships" xmlns:m="http://schemas.openxmlformats.org/officeDocument/2006/math" xmlns:v="urn:schemas-microsoft-com:vml" xmlns:wp14="http://schemas.microsoft.com/office/word/2010/wordprocessingDrawing" xmlns:wp="http://schemas.openxmlformats.org/drawingml/2006/wordprocessingDrawing" xmlns:w10="urn:schemas-microsoft-com:office:word" xmlns:w="http://schemas.openxmlformats.org/wordprocessingml/2006/main" xmlns:w14="http://schemas.microsoft.com/office/word/2010/wordml" xmlns:w15="http://schemas.microsoft.com/office/word/2012/wordml" xmlns:w16cex="http://schemas.microsoft.com/office/word/2018/wordml/cex" xmlns:w16cid="http://schemas.microsoft.com/office/word/2016/wordml/cid" xmlns:w16="http://schemas.microsoft.com/office/word/2018/wordml" xmlns:w16sdtdh="http://schemas.microsoft.com/office/word/2020/wordml/sdtdatahash" xmlns:w16se="http://schemas.microsoft.com/office/word/2015/wordml/symex" xmlns:wpg="http://schemas.microsoft.com/office/word/2010/wordprocessingGroup" xmlns:wpi="http://schemas.microsoft.com/office/word/2010/wordprocessingInk" xmlns:wne="http://schemas.microsoft.com/office/word/2006/wordml" xmlns:wps="http://schemas.microsoft.com/office/word/2010/wordprocessingShape" mc:Ignorable="w14 w15 w16se w16cid w16 w16cex w16sdtdh wp14">
   <w:footnote w:type="separator" w:id="-1">
     <w:p>
       <w:pPr>
@@ -7527,7 +7512,7 @@
 </file>
 
 <file path=word/header1.xml><?xml version="1.0" encoding="utf-8"?>
-<w:hdr xmlns:wpc="http://schemas.microsoft.com/office/word/2010/wordprocessingCanvas" xmlns:cx="http://schemas.microsoft.com/office/drawing/2014/chartex" xmlns:cx1="http://schemas.microsoft.com/office/drawing/2015/9/8/chartex" xmlns:cx2="http://schemas.microsoft.com/office/drawing/2015/10/21/chartex" xmlns:cx3="http://schemas.microsoft.com/office/drawing/2016/5/9/chartex" xmlns:cx4="http://schemas.microsoft.com/office/drawing/2016/5/10/chartex" xmlns:cx5="http://schemas.microsoft.com/office/drawing/2016/5/11/chartex" xmlns:cx6="http://schemas.microsoft.com/office/drawing/2016/5/12/chartex" xmlns:cx7="http://schemas.microsoft.com/office/drawing/2016/5/13/chartex" xmlns:cx8="http://schemas.microsoft.com/office/drawing/2016/5/14/chartex" xmlns:mc="http://schemas.openxmlformats.org/markup-compatibility/2006" xmlns:aink="http://schemas.microsoft.com/office/drawing/2016/ink" xmlns:am3d="http://schemas.microsoft.com/office/drawing/2017/model3d" xmlns:o="urn:schemas-microsoft-com:office:office" xmlns:r="http://schemas.openxmlformats.org/officeDocument/2006/relationships" xmlns:m="http://schemas.openxmlformats.org/officeDocument/2006/math" xmlns:v="urn:schemas-microsoft-com:vml" xmlns:wp14="http://schemas.microsoft.com/office/word/2010/wordprocessingDrawing" xmlns:wp="http://schemas.openxmlformats.org/drawingml/2006/wordprocessingDrawing" xmlns:w10="urn:schemas-microsoft-com:office:word" xmlns:w="http://schemas.openxmlformats.org/wordprocessingml/2006/main" xmlns:w14="http://schemas.microsoft.com/office/word/2010/wordml" xmlns:w15="http://schemas.microsoft.com/office/word/2012/wordml" xmlns:w16cid="http://schemas.microsoft.com/office/word/2016/wordml/cid" xmlns:w16se="http://schemas.microsoft.com/office/word/2015/wordml/symex" xmlns:wpg="http://schemas.microsoft.com/office/word/2010/wordprocessingGroup" xmlns:wpi="http://schemas.microsoft.com/office/word/2010/wordprocessingInk" xmlns:wne="http://schemas.microsoft.com/office/word/2006/wordml" xmlns:wps="http://schemas.microsoft.com/office/word/2010/wordprocessingShape" mc:Ignorable="w14 w15 w16se w16cid wp14">
+<w:hdr xmlns:wpc="http://schemas.microsoft.com/office/word/2010/wordprocessingCanvas" xmlns:cx="http://schemas.microsoft.com/office/drawing/2014/chartex" xmlns:cx1="http://schemas.microsoft.com/office/drawing/2015/9/8/chartex" xmlns:cx2="http://schemas.microsoft.com/office/drawing/2015/10/21/chartex" xmlns:cx3="http://schemas.microsoft.com/office/drawing/2016/5/9/chartex" xmlns:cx4="http://schemas.microsoft.com/office/drawing/2016/5/10/chartex" xmlns:cx5="http://schemas.microsoft.com/office/drawing/2016/5/11/chartex" xmlns:cx6="http://schemas.microsoft.com/office/drawing/2016/5/12/chartex" xmlns:cx7="http://schemas.microsoft.com/office/drawing/2016/5/13/chartex" xmlns:cx8="http://schemas.microsoft.com/office/drawing/2016/5/14/chartex" xmlns:mc="http://schemas.openxmlformats.org/markup-compatibility/2006" xmlns:aink="http://schemas.microsoft.com/office/drawing/2016/ink" xmlns:am3d="http://schemas.microsoft.com/office/drawing/2017/model3d" xmlns:o="urn:schemas-microsoft-com:office:office" xmlns:oel="http://schemas.microsoft.com/office/2019/extlst" xmlns:r="http://schemas.openxmlformats.org/officeDocument/2006/relationships" xmlns:m="http://schemas.openxmlformats.org/officeDocument/2006/math" xmlns:v="urn:schemas-microsoft-com:vml" xmlns:wp14="http://schemas.microsoft.com/office/word/2010/wordprocessingDrawing" xmlns:wp="http://schemas.openxmlformats.org/drawingml/2006/wordprocessingDrawing" xmlns:w10="urn:schemas-microsoft-com:office:word" xmlns:w="http://schemas.openxmlformats.org/wordprocessingml/2006/main" xmlns:w14="http://schemas.microsoft.com/office/word/2010/wordml" xmlns:w15="http://schemas.microsoft.com/office/word/2012/wordml" xmlns:w16cex="http://schemas.microsoft.com/office/word/2018/wordml/cex" xmlns:w16cid="http://schemas.microsoft.com/office/word/2016/wordml/cid" xmlns:w16="http://schemas.microsoft.com/office/word/2018/wordml" xmlns:w16sdtdh="http://schemas.microsoft.com/office/word/2020/wordml/sdtdatahash" xmlns:w16se="http://schemas.microsoft.com/office/word/2015/wordml/symex" xmlns:wpg="http://schemas.microsoft.com/office/word/2010/wordprocessingGroup" xmlns:wpi="http://schemas.microsoft.com/office/word/2010/wordprocessingInk" xmlns:wne="http://schemas.microsoft.com/office/word/2006/wordml" xmlns:wps="http://schemas.microsoft.com/office/word/2010/wordprocessingShape" mc:Ignorable="w14 w15 w16se w16cid w16 w16cex w16sdtdh wp14">
   <w:p>
     <w:pPr>
       <w:pStyle w:val="Header"/>
@@ -7556,7 +7541,7 @@
           <v:path o:extrusionok="f" gradientshapeok="t" o:connecttype="rect"/>
           <o:lock v:ext="edit" aspectratio="t"/>
         </v:shapetype>
-        <v:shape id="WordPictureWatermark352453871" o:spid="_x0000_s2053" type="#_x0000_t75" style="position:absolute;margin-left:0;margin-top:0;width:612pt;height:11in;z-index:-251658240;mso-position-horizontal:center;mso-position-horizontal-relative:margin;mso-position-vertical:center;mso-position-vertical-relative:margin" o:allowincell="f">
+        <v:shape id="WordPictureWatermark352453871" o:spid="_x0000_s1029" type="#_x0000_t75" style="position:absolute;margin-left:0;margin-top:0;width:612pt;height:11in;z-index:-251658240;mso-position-horizontal:center;mso-position-horizontal-relative:margin;mso-position-vertical:center;mso-position-vertical-relative:margin" o:allowincell="f">
           <v:imagedata r:id="rId1" o:title="Portrait Top Right BW-01"/>
           <w10:wrap anchorx="margin" anchory="margin"/>
         </v:shape>
@@ -7567,7 +7552,7 @@
 </file>
 
 <file path=word/header2.xml><?xml version="1.0" encoding="utf-8"?>
-<w:hdr xmlns:wpc="http://schemas.microsoft.com/office/word/2010/wordprocessingCanvas" xmlns:cx="http://schemas.microsoft.com/office/drawing/2014/chartex" xmlns:cx1="http://schemas.microsoft.com/office/drawing/2015/9/8/chartex" xmlns:cx2="http://schemas.microsoft.com/office/drawing/2015/10/21/chartex" xmlns:cx3="http://schemas.microsoft.com/office/drawing/2016/5/9/chartex" xmlns:cx4="http://schemas.microsoft.com/office/drawing/2016/5/10/chartex" xmlns:cx5="http://schemas.microsoft.com/office/drawing/2016/5/11/chartex" xmlns:cx6="http://schemas.microsoft.com/office/drawing/2016/5/12/chartex" xmlns:cx7="http://schemas.microsoft.com/office/drawing/2016/5/13/chartex" xmlns:cx8="http://schemas.microsoft.com/office/drawing/2016/5/14/chartex" xmlns:mc="http://schemas.openxmlformats.org/markup-compatibility/2006" xmlns:aink="http://schemas.microsoft.com/office/drawing/2016/ink" xmlns:am3d="http://schemas.microsoft.com/office/drawing/2017/model3d" xmlns:o="urn:schemas-microsoft-com:office:office" xmlns:r="http://schemas.openxmlformats.org/officeDocument/2006/relationships" xmlns:m="http://schemas.openxmlformats.org/officeDocument/2006/math" xmlns:v="urn:schemas-microsoft-com:vml" xmlns:wp14="http://schemas.microsoft.com/office/word/2010/wordprocessingDrawing" xmlns:wp="http://schemas.openxmlformats.org/drawingml/2006/wordprocessingDrawing" xmlns:w10="urn:schemas-microsoft-com:office:word" xmlns:w="http://schemas.openxmlformats.org/wordprocessingml/2006/main" xmlns:w14="http://schemas.microsoft.com/office/word/2010/wordml" xmlns:w15="http://schemas.microsoft.com/office/word/2012/wordml" xmlns:w16cid="http://schemas.microsoft.com/office/word/2016/wordml/cid" xmlns:w16se="http://schemas.microsoft.com/office/word/2015/wordml/symex" xmlns:wpg="http://schemas.microsoft.com/office/word/2010/wordprocessingGroup" xmlns:wpi="http://schemas.microsoft.com/office/word/2010/wordprocessingInk" xmlns:wne="http://schemas.microsoft.com/office/word/2006/wordml" xmlns:wps="http://schemas.microsoft.com/office/word/2010/wordprocessingShape" mc:Ignorable="w14 w15 w16se w16cid wp14">
+<w:hdr xmlns:wpc="http://schemas.microsoft.com/office/word/2010/wordprocessingCanvas" xmlns:cx="http://schemas.microsoft.com/office/drawing/2014/chartex" xmlns:cx1="http://schemas.microsoft.com/office/drawing/2015/9/8/chartex" xmlns:cx2="http://schemas.microsoft.com/office/drawing/2015/10/21/chartex" xmlns:cx3="http://schemas.microsoft.com/office/drawing/2016/5/9/chartex" xmlns:cx4="http://schemas.microsoft.com/office/drawing/2016/5/10/chartex" xmlns:cx5="http://schemas.microsoft.com/office/drawing/2016/5/11/chartex" xmlns:cx6="http://schemas.microsoft.com/office/drawing/2016/5/12/chartex" xmlns:cx7="http://schemas.microsoft.com/office/drawing/2016/5/13/chartex" xmlns:cx8="http://schemas.microsoft.com/office/drawing/2016/5/14/chartex" xmlns:mc="http://schemas.openxmlformats.org/markup-compatibility/2006" xmlns:aink="http://schemas.microsoft.com/office/drawing/2016/ink" xmlns:am3d="http://schemas.microsoft.com/office/drawing/2017/model3d" xmlns:o="urn:schemas-microsoft-com:office:office" xmlns:oel="http://schemas.microsoft.com/office/2019/extlst" xmlns:r="http://schemas.openxmlformats.org/officeDocument/2006/relationships" xmlns:m="http://schemas.openxmlformats.org/officeDocument/2006/math" xmlns:v="urn:schemas-microsoft-com:vml" xmlns:wp14="http://schemas.microsoft.com/office/word/2010/wordprocessingDrawing" xmlns:wp="http://schemas.openxmlformats.org/drawingml/2006/wordprocessingDrawing" xmlns:w10="urn:schemas-microsoft-com:office:word" xmlns:w="http://schemas.openxmlformats.org/wordprocessingml/2006/main" xmlns:w14="http://schemas.microsoft.com/office/word/2010/wordml" xmlns:w15="http://schemas.microsoft.com/office/word/2012/wordml" xmlns:w16cex="http://schemas.microsoft.com/office/word/2018/wordml/cex" xmlns:w16cid="http://schemas.microsoft.com/office/word/2016/wordml/cid" xmlns:w16="http://schemas.microsoft.com/office/word/2018/wordml" xmlns:w16sdtdh="http://schemas.microsoft.com/office/word/2020/wordml/sdtdatahash" xmlns:w16se="http://schemas.microsoft.com/office/word/2015/wordml/symex" xmlns:wpg="http://schemas.microsoft.com/office/word/2010/wordprocessingGroup" xmlns:wpi="http://schemas.microsoft.com/office/word/2010/wordprocessingInk" xmlns:wne="http://schemas.microsoft.com/office/word/2006/wordml" xmlns:wps="http://schemas.microsoft.com/office/word/2010/wordprocessingShape" mc:Ignorable="w14 w15 w16se w16cid w16 w16cex w16sdtdh wp14">
   <w:p>
     <w:pPr>
       <w:pStyle w:val="Header"/>
@@ -7577,7 +7562,7 @@
 </file>
 
 <file path=word/header3.xml><?xml version="1.0" encoding="utf-8"?>
-<w:hdr xmlns:wpc="http://schemas.microsoft.com/office/word/2010/wordprocessingCanvas" xmlns:cx="http://schemas.microsoft.com/office/drawing/2014/chartex" xmlns:cx1="http://schemas.microsoft.com/office/drawing/2015/9/8/chartex" xmlns:cx2="http://schemas.microsoft.com/office/drawing/2015/10/21/chartex" xmlns:cx3="http://schemas.microsoft.com/office/drawing/2016/5/9/chartex" xmlns:cx4="http://schemas.microsoft.com/office/drawing/2016/5/10/chartex" xmlns:cx5="http://schemas.microsoft.com/office/drawing/2016/5/11/chartex" xmlns:cx6="http://schemas.microsoft.com/office/drawing/2016/5/12/chartex" xmlns:cx7="http://schemas.microsoft.com/office/drawing/2016/5/13/chartex" xmlns:cx8="http://schemas.microsoft.com/office/drawing/2016/5/14/chartex" xmlns:mc="http://schemas.openxmlformats.org/markup-compatibility/2006" xmlns:aink="http://schemas.microsoft.com/office/drawing/2016/ink" xmlns:am3d="http://schemas.microsoft.com/office/drawing/2017/model3d" xmlns:o="urn:schemas-microsoft-com:office:office" xmlns:r="http://schemas.openxmlformats.org/officeDocument/2006/relationships" xmlns:m="http://schemas.openxmlformats.org/officeDocument/2006/math" xmlns:v="urn:schemas-microsoft-com:vml" xmlns:wp14="http://schemas.microsoft.com/office/word/2010/wordprocessingDrawing" xmlns:wp="http://schemas.openxmlformats.org/drawingml/2006/wordprocessingDrawing" xmlns:w10="urn:schemas-microsoft-com:office:word" xmlns:w="http://schemas.openxmlformats.org/wordprocessingml/2006/main" xmlns:w14="http://schemas.microsoft.com/office/word/2010/wordml" xmlns:w15="http://schemas.microsoft.com/office/word/2012/wordml" xmlns:w16cid="http://schemas.microsoft.com/office/word/2016/wordml/cid" xmlns:w16se="http://schemas.microsoft.com/office/word/2015/wordml/symex" xmlns:wpg="http://schemas.microsoft.com/office/word/2010/wordprocessingGroup" xmlns:wpi="http://schemas.microsoft.com/office/word/2010/wordprocessingInk" xmlns:wne="http://schemas.microsoft.com/office/word/2006/wordml" xmlns:wps="http://schemas.microsoft.com/office/word/2010/wordprocessingShape" mc:Ignorable="w14 w15 w16se w16cid wp14">
+<w:hdr xmlns:wpc="http://schemas.microsoft.com/office/word/2010/wordprocessingCanvas" xmlns:cx="http://schemas.microsoft.com/office/drawing/2014/chartex" xmlns:cx1="http://schemas.microsoft.com/office/drawing/2015/9/8/chartex" xmlns:cx2="http://schemas.microsoft.com/office/drawing/2015/10/21/chartex" xmlns:cx3="http://schemas.microsoft.com/office/drawing/2016/5/9/chartex" xmlns:cx4="http://schemas.microsoft.com/office/drawing/2016/5/10/chartex" xmlns:cx5="http://schemas.microsoft.com/office/drawing/2016/5/11/chartex" xmlns:cx6="http://schemas.microsoft.com/office/drawing/2016/5/12/chartex" xmlns:cx7="http://schemas.microsoft.com/office/drawing/2016/5/13/chartex" xmlns:cx8="http://schemas.microsoft.com/office/drawing/2016/5/14/chartex" xmlns:mc="http://schemas.openxmlformats.org/markup-compatibility/2006" xmlns:aink="http://schemas.microsoft.com/office/drawing/2016/ink" xmlns:am3d="http://schemas.microsoft.com/office/drawing/2017/model3d" xmlns:o="urn:schemas-microsoft-com:office:office" xmlns:oel="http://schemas.microsoft.com/office/2019/extlst" xmlns:r="http://schemas.openxmlformats.org/officeDocument/2006/relationships" xmlns:m="http://schemas.openxmlformats.org/officeDocument/2006/math" xmlns:v="urn:schemas-microsoft-com:vml" xmlns:wp14="http://schemas.microsoft.com/office/word/2010/wordprocessingDrawing" xmlns:wp="http://schemas.openxmlformats.org/drawingml/2006/wordprocessingDrawing" xmlns:w10="urn:schemas-microsoft-com:office:word" xmlns:w="http://schemas.openxmlformats.org/wordprocessingml/2006/main" xmlns:w14="http://schemas.microsoft.com/office/word/2010/wordml" xmlns:w15="http://schemas.microsoft.com/office/word/2012/wordml" xmlns:w16cex="http://schemas.microsoft.com/office/word/2018/wordml/cex" xmlns:w16cid="http://schemas.microsoft.com/office/word/2016/wordml/cid" xmlns:w16="http://schemas.microsoft.com/office/word/2018/wordml" xmlns:w16sdtdh="http://schemas.microsoft.com/office/word/2020/wordml/sdtdatahash" xmlns:w16se="http://schemas.microsoft.com/office/word/2015/wordml/symex" xmlns:wpg="http://schemas.microsoft.com/office/word/2010/wordprocessingGroup" xmlns:wpi="http://schemas.microsoft.com/office/word/2010/wordprocessingInk" xmlns:wne="http://schemas.microsoft.com/office/word/2006/wordml" xmlns:wps="http://schemas.microsoft.com/office/word/2010/wordprocessingShape" mc:Ignorable="w14 w15 w16se w16cid w16 w16cex w16sdtdh wp14">
   <w:p>
     <w:pPr>
       <w:pStyle w:val="Header"/>
@@ -7606,7 +7591,7 @@
           <v:path o:extrusionok="f" gradientshapeok="t" o:connecttype="rect"/>
           <o:lock v:ext="edit" aspectratio="t"/>
         </v:shapetype>
-        <v:shape id="WordPictureWatermark352453870" o:spid="_x0000_s2052" type="#_x0000_t75" style="position:absolute;margin-left:0;margin-top:0;width:612pt;height:11in;z-index:-251659264;mso-position-horizontal:center;mso-position-horizontal-relative:margin;mso-position-vertical:center;mso-position-vertical-relative:margin" o:allowincell="f">
+        <v:shape id="WordPictureWatermark352453870" o:spid="_x0000_s1028" type="#_x0000_t75" style="position:absolute;margin-left:0;margin-top:0;width:612pt;height:11in;z-index:-251659264;mso-position-horizontal:center;mso-position-horizontal-relative:margin;mso-position-vertical:center;mso-position-vertical-relative:margin" o:allowincell="f">
           <v:imagedata r:id="rId1" o:title="Portrait Top Right BW-01"/>
           <w10:wrap anchorx="margin" anchory="margin"/>
         </v:shape>
@@ -7617,7 +7602,7 @@
 </file>
 
 <file path=word/numbering.xml><?xml version="1.0" encoding="utf-8"?>
-<w:numbering xmlns:wpc="http://schemas.microsoft.com/office/word/2010/wordprocessingCanvas" xmlns:cx="http://schemas.microsoft.com/office/drawing/2014/chartex" xmlns:cx1="http://schemas.microsoft.com/office/drawing/2015/9/8/chartex" xmlns:cx2="http://schemas.microsoft.com/office/drawing/2015/10/21/chartex" xmlns:cx3="http://schemas.microsoft.com/office/drawing/2016/5/9/chartex" xmlns:cx4="http://schemas.microsoft.com/office/drawing/2016/5/10/chartex" xmlns:cx5="http://schemas.microsoft.com/office/drawing/2016/5/11/chartex" xmlns:cx6="http://schemas.microsoft.com/office/drawing/2016/5/12/chartex" xmlns:cx7="http://schemas.microsoft.com/office/drawing/2016/5/13/chartex" xmlns:cx8="http://schemas.microsoft.com/office/drawing/2016/5/14/chartex" xmlns:mc="http://schemas.openxmlformats.org/markup-compatibility/2006" xmlns:aink="http://schemas.microsoft.com/office/drawing/2016/ink" xmlns:am3d="http://schemas.microsoft.com/office/drawing/2017/model3d" xmlns:o="urn:schemas-microsoft-com:office:office" xmlns:r="http://schemas.openxmlformats.org/officeDocument/2006/relationships" xmlns:m="http://schemas.openxmlformats.org/officeDocument/2006/math" xmlns:v="urn:schemas-microsoft-com:vml" xmlns:wp14="http://schemas.microsoft.com/office/word/2010/wordprocessingDrawing" xmlns:wp="http://schemas.openxmlformats.org/drawingml/2006/wordprocessingDrawing" xmlns:w10="urn:schemas-microsoft-com:office:word" xmlns:w="http://schemas.openxmlformats.org/wordprocessingml/2006/main" xmlns:w14="http://schemas.microsoft.com/office/word/2010/wordml" xmlns:w15="http://schemas.microsoft.com/office/word/2012/wordml" xmlns:w16cid="http://schemas.microsoft.com/office/word/2016/wordml/cid" xmlns:w16se="http://schemas.microsoft.com/office/word/2015/wordml/symex" xmlns:wpg="http://schemas.microsoft.com/office/word/2010/wordprocessingGroup" xmlns:wpi="http://schemas.microsoft.com/office/word/2010/wordprocessingInk" xmlns:wne="http://schemas.microsoft.com/office/word/2006/wordml" xmlns:wps="http://schemas.microsoft.com/office/word/2010/wordprocessingShape" mc:Ignorable="w14 w15 w16se w16cid wp14">
+<w:numbering xmlns:wpc="http://schemas.microsoft.com/office/word/2010/wordprocessingCanvas" xmlns:cx="http://schemas.microsoft.com/office/drawing/2014/chartex" xmlns:cx1="http://schemas.microsoft.com/office/drawing/2015/9/8/chartex" xmlns:cx2="http://schemas.microsoft.com/office/drawing/2015/10/21/chartex" xmlns:cx3="http://schemas.microsoft.com/office/drawing/2016/5/9/chartex" xmlns:cx4="http://schemas.microsoft.com/office/drawing/2016/5/10/chartex" xmlns:cx5="http://schemas.microsoft.com/office/drawing/2016/5/11/chartex" xmlns:cx6="http://schemas.microsoft.com/office/drawing/2016/5/12/chartex" xmlns:cx7="http://schemas.microsoft.com/office/drawing/2016/5/13/chartex" xmlns:cx8="http://schemas.microsoft.com/office/drawing/2016/5/14/chartex" xmlns:mc="http://schemas.openxmlformats.org/markup-compatibility/2006" xmlns:aink="http://schemas.microsoft.com/office/drawing/2016/ink" xmlns:am3d="http://schemas.microsoft.com/office/drawing/2017/model3d" xmlns:o="urn:schemas-microsoft-com:office:office" xmlns:oel="http://schemas.microsoft.com/office/2019/extlst" xmlns:r="http://schemas.openxmlformats.org/officeDocument/2006/relationships" xmlns:m="http://schemas.openxmlformats.org/officeDocument/2006/math" xmlns:v="urn:schemas-microsoft-com:vml" xmlns:wp14="http://schemas.microsoft.com/office/word/2010/wordprocessingDrawing" xmlns:wp="http://schemas.openxmlformats.org/drawingml/2006/wordprocessingDrawing" xmlns:w10="urn:schemas-microsoft-com:office:word" xmlns:w="http://schemas.openxmlformats.org/wordprocessingml/2006/main" xmlns:w14="http://schemas.microsoft.com/office/word/2010/wordml" xmlns:w15="http://schemas.microsoft.com/office/word/2012/wordml" xmlns:w16cex="http://schemas.microsoft.com/office/word/2018/wordml/cex" xmlns:w16cid="http://schemas.microsoft.com/office/word/2016/wordml/cid" xmlns:w16="http://schemas.microsoft.com/office/word/2018/wordml" xmlns:w16sdtdh="http://schemas.microsoft.com/office/word/2020/wordml/sdtdatahash" xmlns:w16se="http://schemas.microsoft.com/office/word/2015/wordml/symex" xmlns:wpg="http://schemas.microsoft.com/office/word/2010/wordprocessingGroup" xmlns:wpi="http://schemas.microsoft.com/office/word/2010/wordprocessingInk" xmlns:wne="http://schemas.microsoft.com/office/word/2006/wordml" xmlns:wps="http://schemas.microsoft.com/office/word/2010/wordprocessingShape" mc:Ignorable="w14 w15 w16se w16cid w16 w16cex w16sdtdh wp14">
   <w:abstractNum w:abstractNumId="0" w15:restartNumberingAfterBreak="0">
     <w:nsid w:val="C5034420"/>
     <w:multiLevelType w:val="hybridMultilevel"/>
@@ -11743,131 +11728,131 @@
       </w:rPr>
     </w:lvl>
   </w:abstractNum>
-  <w:num w:numId="1">
+  <w:num w:numId="1" w16cid:durableId="117575482">
     <w:abstractNumId w:val="28"/>
   </w:num>
-  <w:num w:numId="2">
+  <w:num w:numId="2" w16cid:durableId="353728946">
     <w:abstractNumId w:val="13"/>
   </w:num>
-  <w:num w:numId="3">
+  <w:num w:numId="3" w16cid:durableId="2024162132">
     <w:abstractNumId w:val="6"/>
   </w:num>
-  <w:num w:numId="4">
+  <w:num w:numId="4" w16cid:durableId="181940074">
     <w:abstractNumId w:val="34"/>
   </w:num>
-  <w:num w:numId="5">
+  <w:num w:numId="5" w16cid:durableId="2057076493">
     <w:abstractNumId w:val="0"/>
   </w:num>
-  <w:num w:numId="6">
+  <w:num w:numId="6" w16cid:durableId="169103727">
     <w:abstractNumId w:val="12"/>
   </w:num>
-  <w:num w:numId="7">
+  <w:num w:numId="7" w16cid:durableId="1162430841">
     <w:abstractNumId w:val="15"/>
   </w:num>
-  <w:num w:numId="8">
+  <w:num w:numId="8" w16cid:durableId="1843740765">
     <w:abstractNumId w:val="36"/>
   </w:num>
-  <w:num w:numId="9">
+  <w:num w:numId="9" w16cid:durableId="707030963">
     <w:abstractNumId w:val="19"/>
   </w:num>
-  <w:num w:numId="10">
+  <w:num w:numId="10" w16cid:durableId="996301662">
     <w:abstractNumId w:val="1"/>
   </w:num>
-  <w:num w:numId="11">
+  <w:num w:numId="11" w16cid:durableId="1129666453">
     <w:abstractNumId w:val="17"/>
   </w:num>
-  <w:num w:numId="12">
+  <w:num w:numId="12" w16cid:durableId="474025889">
     <w:abstractNumId w:val="8"/>
   </w:num>
-  <w:num w:numId="13">
+  <w:num w:numId="13" w16cid:durableId="1632973359">
     <w:abstractNumId w:val="2"/>
   </w:num>
-  <w:num w:numId="14">
+  <w:num w:numId="14" w16cid:durableId="48001660">
     <w:abstractNumId w:val="31"/>
   </w:num>
-  <w:num w:numId="15">
+  <w:num w:numId="15" w16cid:durableId="1137331148">
     <w:abstractNumId w:val="22"/>
   </w:num>
-  <w:num w:numId="16">
+  <w:num w:numId="16" w16cid:durableId="1331640903">
     <w:abstractNumId w:val="33"/>
   </w:num>
-  <w:num w:numId="17">
+  <w:num w:numId="17" w16cid:durableId="1328826567">
     <w:abstractNumId w:val="27"/>
   </w:num>
-  <w:num w:numId="18">
+  <w:num w:numId="18" w16cid:durableId="393967532">
     <w:abstractNumId w:val="11"/>
   </w:num>
-  <w:num w:numId="19">
+  <w:num w:numId="19" w16cid:durableId="1131706782">
     <w:abstractNumId w:val="30"/>
   </w:num>
-  <w:num w:numId="20">
+  <w:num w:numId="20" w16cid:durableId="1784298728">
     <w:abstractNumId w:val="23"/>
   </w:num>
-  <w:num w:numId="21">
+  <w:num w:numId="21" w16cid:durableId="356198982">
     <w:abstractNumId w:val="32"/>
   </w:num>
-  <w:num w:numId="22">
+  <w:num w:numId="22" w16cid:durableId="2022663536">
     <w:abstractNumId w:val="9"/>
   </w:num>
-  <w:num w:numId="23">
+  <w:num w:numId="23" w16cid:durableId="775297132">
     <w:abstractNumId w:val="35"/>
   </w:num>
-  <w:num w:numId="24">
+  <w:num w:numId="24" w16cid:durableId="1446776031">
     <w:abstractNumId w:val="29"/>
   </w:num>
-  <w:num w:numId="25">
+  <w:num w:numId="25" w16cid:durableId="596445184">
     <w:abstractNumId w:val="24"/>
   </w:num>
-  <w:num w:numId="26">
+  <w:num w:numId="26" w16cid:durableId="566646573">
     <w:abstractNumId w:val="14"/>
   </w:num>
-  <w:num w:numId="27">
+  <w:num w:numId="27" w16cid:durableId="1935936595">
     <w:abstractNumId w:val="18"/>
   </w:num>
-  <w:num w:numId="28">
+  <w:num w:numId="28" w16cid:durableId="260648517">
     <w:abstractNumId w:val="7"/>
   </w:num>
-  <w:num w:numId="29">
+  <w:num w:numId="29" w16cid:durableId="1070153175">
     <w:abstractNumId w:val="4"/>
   </w:num>
-  <w:num w:numId="30">
+  <w:num w:numId="30" w16cid:durableId="18161305">
     <w:abstractNumId w:val="5"/>
   </w:num>
-  <w:num w:numId="31">
+  <w:num w:numId="31" w16cid:durableId="2133863234">
     <w:abstractNumId w:val="38"/>
   </w:num>
-  <w:num w:numId="32">
+  <w:num w:numId="32" w16cid:durableId="1423842667">
     <w:abstractNumId w:val="16"/>
   </w:num>
-  <w:num w:numId="33">
+  <w:num w:numId="33" w16cid:durableId="684794591">
     <w:abstractNumId w:val="20"/>
   </w:num>
-  <w:num w:numId="34">
+  <w:num w:numId="34" w16cid:durableId="1530869687">
     <w:abstractNumId w:val="39"/>
   </w:num>
-  <w:num w:numId="35">
+  <w:num w:numId="35" w16cid:durableId="336274344">
     <w:abstractNumId w:val="25"/>
   </w:num>
-  <w:num w:numId="36">
+  <w:num w:numId="36" w16cid:durableId="1603799485">
     <w:abstractNumId w:val="3"/>
   </w:num>
-  <w:num w:numId="37">
+  <w:num w:numId="37" w16cid:durableId="1682975353">
     <w:abstractNumId w:val="26"/>
   </w:num>
-  <w:num w:numId="38">
+  <w:num w:numId="38" w16cid:durableId="2118982681">
     <w:abstractNumId w:val="10"/>
   </w:num>
-  <w:num w:numId="39">
+  <w:num w:numId="39" w16cid:durableId="324894401">
     <w:abstractNumId w:val="21"/>
   </w:num>
-  <w:num w:numId="40">
+  <w:num w:numId="40" w16cid:durableId="279849044">
     <w:abstractNumId w:val="37"/>
   </w:num>
 </w:numbering>
 </file>
 
 <file path=word/styles.xml><?xml version="1.0" encoding="utf-8"?>
-<w:styles xmlns:mc="http://schemas.openxmlformats.org/markup-compatibility/2006" xmlns:r="http://schemas.openxmlformats.org/officeDocument/2006/relationships" xmlns:w="http://schemas.openxmlformats.org/wordprocessingml/2006/main" xmlns:w14="http://schemas.microsoft.com/office/word/2010/wordml" xmlns:w15="http://schemas.microsoft.com/office/word/2012/wordml" xmlns:w16cid="http://schemas.microsoft.com/office/word/2016/wordml/cid" xmlns:w16se="http://schemas.microsoft.com/office/word/2015/wordml/symex" mc:Ignorable="w14 w15 w16se w16cid">
+<w:styles xmlns:mc="http://schemas.openxmlformats.org/markup-compatibility/2006" xmlns:r="http://schemas.openxmlformats.org/officeDocument/2006/relationships" xmlns:w="http://schemas.openxmlformats.org/wordprocessingml/2006/main" xmlns:w14="http://schemas.microsoft.com/office/word/2010/wordml" xmlns:w15="http://schemas.microsoft.com/office/word/2012/wordml" xmlns:w16cex="http://schemas.microsoft.com/office/word/2018/wordml/cex" xmlns:w16cid="http://schemas.microsoft.com/office/word/2016/wordml/cid" xmlns:w16="http://schemas.microsoft.com/office/word/2018/wordml" xmlns:w16sdtdh="http://schemas.microsoft.com/office/word/2020/wordml/sdtdatahash" xmlns:w16se="http://schemas.microsoft.com/office/word/2015/wordml/symex" mc:Ignorable="w14 w15 w16se w16cid w16 w16cex w16sdtdh">
   <w:docDefaults>
     <w:rPrDefault>
       <w:rPr>
@@ -11883,7 +11868,7 @@
       </w:pPr>
     </w:pPrDefault>
   </w:docDefaults>
-  <w:latentStyles w:defLockedState="0" w:defUIPriority="99" w:defSemiHidden="0" w:defUnhideWhenUsed="0" w:defQFormat="0" w:count="375">
+  <w:latentStyles w:defLockedState="0" w:defUIPriority="99" w:defSemiHidden="0" w:defUnhideWhenUsed="0" w:defQFormat="0" w:count="376">
     <w:lsdException w:name="Normal" w:uiPriority="0" w:qFormat="1"/>
     <w:lsdException w:name="heading 1" w:uiPriority="9" w:qFormat="1"/>
     <w:lsdException w:name="heading 2" w:semiHidden="1" w:uiPriority="9" w:unhideWhenUsed="1" w:qFormat="1"/>
@@ -11989,7 +11974,6 @@
     <w:lsdException w:name="HTML Sample" w:semiHidden="1" w:unhideWhenUsed="1"/>
     <w:lsdException w:name="HTML Typewriter" w:semiHidden="1" w:unhideWhenUsed="1"/>
     <w:lsdException w:name="HTML Variable" w:semiHidden="1" w:unhideWhenUsed="1"/>
-    <w:lsdException w:name="Normal Table" w:semiHidden="1" w:unhideWhenUsed="1"/>
     <w:lsdException w:name="annotation subject" w:semiHidden="1" w:unhideWhenUsed="1"/>
     <w:lsdException w:name="No List" w:semiHidden="1" w:unhideWhenUsed="1"/>
     <w:lsdException w:name="Outline List 1" w:semiHidden="1" w:unhideWhenUsed="1"/>
@@ -12036,10 +12020,8 @@
     <w:lsdException w:name="Table Subtle 2" w:semiHidden="1" w:unhideWhenUsed="1"/>
     <w:lsdException w:name="Table Web 1" w:semiHidden="1" w:unhideWhenUsed="1"/>
     <w:lsdException w:name="Table Web 2" w:semiHidden="1" w:unhideWhenUsed="1"/>
-    <w:lsdException w:name="Table Web 3" w:semiHidden="1" w:unhideWhenUsed="1"/>
     <w:lsdException w:name="Balloon Text" w:semiHidden="1" w:unhideWhenUsed="1"/>
     <w:lsdException w:name="Table Grid" w:uiPriority="59"/>
-    <w:lsdException w:name="Table Theme" w:semiHidden="1" w:unhideWhenUsed="1"/>
     <w:lsdException w:name="Placeholder Text" w:semiHidden="1"/>
     <w:lsdException w:name="No Spacing" w:uiPriority="1" w:qFormat="1"/>
     <w:lsdException w:name="Light Shading" w:uiPriority="60"/>
@@ -12259,6 +12241,7 @@
     <w:lsdException w:name="Smart Hyperlink" w:semiHidden="1" w:unhideWhenUsed="1"/>
     <w:lsdException w:name="Hashtag" w:semiHidden="1" w:unhideWhenUsed="1"/>
     <w:lsdException w:name="Unresolved Mention" w:semiHidden="1" w:unhideWhenUsed="1"/>
+    <w:lsdException w:name="Smart Link" w:semiHidden="1" w:unhideWhenUsed="1"/>
   </w:latentStyles>
   <w:style w:type="paragraph" w:default="1" w:styleId="Normal">
     <w:name w:val="Normal"/>
@@ -12915,12 +12898,9 @@
 </file>
 
 <file path=customXml/item1.xml><?xml version="1.0" encoding="utf-8"?>
-<?mso-contentType ?>
-<FormTemplates xmlns="http://schemas.microsoft.com/sharepoint/v3/contenttype/forms">
-  <Display>DocumentLibraryForm</Display>
-  <Edit>DocumentLibraryForm</Edit>
-  <New>DocumentLibraryForm</New>
-</FormTemplates>
+<p:properties xmlns:p="http://schemas.microsoft.com/office/2006/metadata/properties" xmlns:xsi="http://www.w3.org/2001/XMLSchema-instance" xmlns:pc="http://schemas.microsoft.com/office/infopath/2007/PartnerControls">
+  <documentManagement/>
+</p:properties>
 </file>
 
 <file path=customXml/item2.xml><?xml version="1.0" encoding="utf-8"?>
@@ -13038,9 +13018,12 @@
 </file>
 
 <file path=customXml/item3.xml><?xml version="1.0" encoding="utf-8"?>
-<p:properties xmlns:p="http://schemas.microsoft.com/office/2006/metadata/properties" xmlns:xsi="http://www.w3.org/2001/XMLSchema-instance" xmlns:pc="http://schemas.microsoft.com/office/infopath/2007/PartnerControls">
-  <documentManagement/>
-</p:properties>
+<?mso-contentType ?>
+<FormTemplates xmlns="http://schemas.microsoft.com/sharepoint/v3/contenttype/forms">
+  <Display>DocumentLibraryForm</Display>
+  <Edit>DocumentLibraryForm</Edit>
+  <New>DocumentLibraryForm</New>
+</FormTemplates>
 </file>
 
 <file path=customXml/item4.xml><?xml version="1.0" encoding="utf-8"?>
@@ -13048,9 +13031,10 @@
 </file>
 
 <file path=customXml/itemProps1.xml><?xml version="1.0" encoding="utf-8"?>
-<ds:datastoreItem xmlns:ds="http://schemas.openxmlformats.org/officeDocument/2006/customXml" ds:itemID="{A154F47C-FE9A-4BB8-8B37-594C01A7E1C6}">
+<ds:datastoreItem xmlns:ds="http://schemas.openxmlformats.org/officeDocument/2006/customXml" ds:itemID="{50F7EB15-4678-48BE-9A2D-A5142DC0E751}">
   <ds:schemaRefs>
-    <ds:schemaRef ds:uri="http://schemas.microsoft.com/sharepoint/v3/contenttype/forms"/>
+    <ds:schemaRef ds:uri="http://schemas.microsoft.com/office/2006/metadata/properties"/>
+    <ds:schemaRef ds:uri="http://schemas.microsoft.com/office/infopath/2007/PartnerControls"/>
   </ds:schemaRefs>
 </ds:datastoreItem>
 </file>
@@ -13072,10 +13056,9 @@
 </file>
 
 <file path=customXml/itemProps3.xml><?xml version="1.0" encoding="utf-8"?>
-<ds:datastoreItem xmlns:ds="http://schemas.openxmlformats.org/officeDocument/2006/customXml" ds:itemID="{50F7EB15-4678-48BE-9A2D-A5142DC0E751}">
+<ds:datastoreItem xmlns:ds="http://schemas.openxmlformats.org/officeDocument/2006/customXml" ds:itemID="{A154F47C-FE9A-4BB8-8B37-594C01A7E1C6}">
   <ds:schemaRefs>
-    <ds:schemaRef ds:uri="http://schemas.microsoft.com/office/2006/metadata/properties"/>
-    <ds:schemaRef ds:uri="http://schemas.microsoft.com/office/infopath/2007/PartnerControls"/>
+    <ds:schemaRef ds:uri="http://schemas.microsoft.com/sharepoint/v3/contenttype/forms"/>
   </ds:schemaRefs>
 </ds:datastoreItem>
 </file>

</xml_diff>